<commit_message>
XML to Dto changes
</commit_message>
<xml_diff>
--- a/posts/Posts.docx
+++ b/posts/Posts.docx
@@ -15738,8 +15738,3069 @@
     <w:p/>
     <w:p/>
     <w:p/>
+    <w:p/>
+    <w:p/>
+    <w:p/>
+    <w:p/>
+    <w:p/>
+    <w:p/>
+    <w:p/>
+    <w:p/>
+    <w:p/>
+    <w:p/>
+    <w:p/>
+    <w:p/>
+    <w:p/>
+    <w:p/>
+    <w:p>
+      <w:pPr>
+        <w:pStyle w:val="Heading1"/>
+      </w:pPr>
+      <w:bookmarkStart w:id="8" w:name="OLE_LINK21"/>
+      <w:bookmarkStart w:id="9" w:name="OLE_LINK22"/>
+      <w:bookmarkStart w:id="10" w:name="OLE_LINK25"/>
+      <w:bookmarkStart w:id="11" w:name="OLE_LINK30"/>
+      <w:r>
+        <w:lastRenderedPageBreak/>
+        <w:t>Java</w:t>
+      </w:r>
+      <w:r>
+        <w:t xml:space="preserve"> </w:t>
+      </w:r>
+      <w:r>
+        <w:t xml:space="preserve">– </w:t>
+      </w:r>
+      <w:bookmarkStart w:id="12" w:name="OLE_LINK9"/>
+      <w:bookmarkStart w:id="13" w:name="OLE_LINK10"/>
+      <w:bookmarkStart w:id="14" w:name="OLE_LINK34"/>
+      <w:bookmarkStart w:id="15" w:name="OLE_LINK35"/>
+      <w:r>
+        <w:t>Create XML schema from DTO</w:t>
+      </w:r>
+      <w:bookmarkEnd w:id="14"/>
+      <w:bookmarkEnd w:id="15"/>
+      <w:r>
+        <w:t xml:space="preserve"> / Entity Classes</w:t>
+      </w:r>
+      <w:r>
+        <w:t xml:space="preserve"> using </w:t>
+      </w:r>
+      <w:proofErr w:type="gramStart"/>
+      <w:r>
+        <w:t>JAXB</w:t>
+      </w:r>
+      <w:proofErr w:type="gramEnd"/>
+    </w:p>
+    <w:p>
+      <w:bookmarkStart w:id="16" w:name="OLE_LINK23"/>
+      <w:bookmarkStart w:id="17" w:name="OLE_LINK24"/>
+      <w:bookmarkStart w:id="18" w:name="OLE_LINK26"/>
+      <w:bookmarkStart w:id="19" w:name="OLE_LINK27"/>
+      <w:bookmarkStart w:id="20" w:name="OLE_LINK28"/>
+      <w:bookmarkStart w:id="21" w:name="OLE_LINK29"/>
+      <w:bookmarkStart w:id="22" w:name="OLE_LINK31"/>
+      <w:bookmarkEnd w:id="8"/>
+      <w:bookmarkEnd w:id="9"/>
+      <w:bookmarkEnd w:id="10"/>
+      <w:bookmarkEnd w:id="11"/>
+      <w:bookmarkEnd w:id="12"/>
+      <w:bookmarkEnd w:id="13"/>
+      <w:r>
+        <w:t xml:space="preserve">JAXB provides a fast and convenient way to marshal (write) Java objects into XML and </w:t>
+      </w:r>
+      <w:proofErr w:type="spellStart"/>
+      <w:r>
+        <w:t>unmarshal</w:t>
+      </w:r>
+      <w:proofErr w:type="spellEnd"/>
+      <w:r>
+        <w:t xml:space="preserve"> (read) XML into objects. It supports a binding framework that maps XML elements and attributes to Java fields and properties using Java annotations.</w:t>
+      </w:r>
+    </w:p>
+    <w:p>
+      <w:pPr>
+        <w:pStyle w:val="Heading2"/>
+      </w:pPr>
+      <w:r>
+        <w:t>Maven Dependencies</w:t>
+      </w:r>
+    </w:p>
+    <w:p>
+      <w:pPr>
+        <w:pStyle w:val="Output"/>
+        <w:rPr>
+          <w:color w:val="000000"/>
+          <w:lang w:val="en-IN" w:eastAsia="en-GB"/>
+        </w:rPr>
+      </w:pPr>
+      <w:r>
+        <w:rPr>
+          <w:color w:val="000000"/>
+          <w:lang w:val="en-IN" w:eastAsia="en-GB"/>
+        </w:rPr>
+        <w:br/>
+      </w:r>
+      <w:r>
+        <w:rPr>
+          <w:color w:val="000000"/>
+          <w:shd w:val="clear" w:color="auto" w:fill="EFEFEF"/>
+          <w:lang w:val="en-IN" w:eastAsia="en-GB"/>
+        </w:rPr>
+        <w:t>&lt;</w:t>
+      </w:r>
+      <w:r>
+        <w:rPr>
+          <w:shd w:val="clear" w:color="auto" w:fill="EFEFEF"/>
+          <w:lang w:val="en-IN" w:eastAsia="en-GB"/>
+        </w:rPr>
+        <w:t>dependency</w:t>
+      </w:r>
+      <w:r>
+        <w:rPr>
+          <w:color w:val="000000"/>
+          <w:shd w:val="clear" w:color="auto" w:fill="EFEFEF"/>
+          <w:lang w:val="en-IN" w:eastAsia="en-GB"/>
+        </w:rPr>
+        <w:t>&gt;</w:t>
+      </w:r>
+      <w:r>
+        <w:rPr>
+          <w:color w:val="000000"/>
+          <w:lang w:val="en-IN" w:eastAsia="en-GB"/>
+        </w:rPr>
+        <w:br/>
+        <w:t xml:space="preserve">   </w:t>
+      </w:r>
+      <w:r>
+        <w:rPr>
+          <w:color w:val="000000"/>
+          <w:shd w:val="clear" w:color="auto" w:fill="EFEFEF"/>
+          <w:lang w:val="en-IN" w:eastAsia="en-GB"/>
+        </w:rPr>
+        <w:t>&lt;</w:t>
+      </w:r>
+      <w:proofErr w:type="spellStart"/>
+      <w:r>
+        <w:rPr>
+          <w:shd w:val="clear" w:color="auto" w:fill="EFEFEF"/>
+          <w:lang w:val="en-IN" w:eastAsia="en-GB"/>
+        </w:rPr>
+        <w:t>groupId</w:t>
+      </w:r>
+      <w:proofErr w:type="spellEnd"/>
+      <w:r>
+        <w:rPr>
+          <w:color w:val="000000"/>
+          <w:shd w:val="clear" w:color="auto" w:fill="EFEFEF"/>
+          <w:lang w:val="en-IN" w:eastAsia="en-GB"/>
+        </w:rPr>
+        <w:t>&gt;</w:t>
+      </w:r>
+      <w:proofErr w:type="spellStart"/>
+      <w:r>
+        <w:rPr>
+          <w:color w:val="000000"/>
+          <w:lang w:val="en-IN" w:eastAsia="en-GB"/>
+        </w:rPr>
+        <w:t>javax.xml.bind</w:t>
+      </w:r>
+      <w:proofErr w:type="spellEnd"/>
+      <w:r>
+        <w:rPr>
+          <w:color w:val="000000"/>
+          <w:shd w:val="clear" w:color="auto" w:fill="EFEFEF"/>
+          <w:lang w:val="en-IN" w:eastAsia="en-GB"/>
+        </w:rPr>
+        <w:t>&lt;/</w:t>
+      </w:r>
+      <w:proofErr w:type="spellStart"/>
+      <w:r>
+        <w:rPr>
+          <w:shd w:val="clear" w:color="auto" w:fill="EFEFEF"/>
+          <w:lang w:val="en-IN" w:eastAsia="en-GB"/>
+        </w:rPr>
+        <w:t>groupId</w:t>
+      </w:r>
+      <w:proofErr w:type="spellEnd"/>
+      <w:r>
+        <w:rPr>
+          <w:color w:val="000000"/>
+          <w:shd w:val="clear" w:color="auto" w:fill="EFEFEF"/>
+          <w:lang w:val="en-IN" w:eastAsia="en-GB"/>
+        </w:rPr>
+        <w:t>&gt;</w:t>
+      </w:r>
+      <w:r>
+        <w:rPr>
+          <w:color w:val="000000"/>
+          <w:lang w:val="en-IN" w:eastAsia="en-GB"/>
+        </w:rPr>
+        <w:br/>
+        <w:t xml:space="preserve">   </w:t>
+      </w:r>
+      <w:r>
+        <w:rPr>
+          <w:color w:val="000000"/>
+          <w:shd w:val="clear" w:color="auto" w:fill="EFEFEF"/>
+          <w:lang w:val="en-IN" w:eastAsia="en-GB"/>
+        </w:rPr>
+        <w:t>&lt;</w:t>
+      </w:r>
+      <w:proofErr w:type="spellStart"/>
+      <w:r>
+        <w:rPr>
+          <w:shd w:val="clear" w:color="auto" w:fill="EFEFEF"/>
+          <w:lang w:val="en-IN" w:eastAsia="en-GB"/>
+        </w:rPr>
+        <w:t>artifactId</w:t>
+      </w:r>
+      <w:proofErr w:type="spellEnd"/>
+      <w:r>
+        <w:rPr>
+          <w:color w:val="000000"/>
+          <w:shd w:val="clear" w:color="auto" w:fill="EFEFEF"/>
+          <w:lang w:val="en-IN" w:eastAsia="en-GB"/>
+        </w:rPr>
+        <w:t>&gt;</w:t>
+      </w:r>
+      <w:proofErr w:type="spellStart"/>
+      <w:r>
+        <w:rPr>
+          <w:color w:val="000000"/>
+          <w:lang w:val="en-IN" w:eastAsia="en-GB"/>
+        </w:rPr>
+        <w:t>jaxb-api</w:t>
+      </w:r>
+      <w:proofErr w:type="spellEnd"/>
+      <w:r>
+        <w:rPr>
+          <w:color w:val="000000"/>
+          <w:shd w:val="clear" w:color="auto" w:fill="EFEFEF"/>
+          <w:lang w:val="en-IN" w:eastAsia="en-GB"/>
+        </w:rPr>
+        <w:t>&lt;/</w:t>
+      </w:r>
+      <w:proofErr w:type="spellStart"/>
+      <w:r>
+        <w:rPr>
+          <w:shd w:val="clear" w:color="auto" w:fill="EFEFEF"/>
+          <w:lang w:val="en-IN" w:eastAsia="en-GB"/>
+        </w:rPr>
+        <w:t>artifactId</w:t>
+      </w:r>
+      <w:proofErr w:type="spellEnd"/>
+      <w:r>
+        <w:rPr>
+          <w:color w:val="000000"/>
+          <w:shd w:val="clear" w:color="auto" w:fill="EFEFEF"/>
+          <w:lang w:val="en-IN" w:eastAsia="en-GB"/>
+        </w:rPr>
+        <w:t>&gt;</w:t>
+      </w:r>
+      <w:r>
+        <w:rPr>
+          <w:color w:val="000000"/>
+          <w:lang w:val="en-IN" w:eastAsia="en-GB"/>
+        </w:rPr>
+        <w:br/>
+        <w:t xml:space="preserve">   </w:t>
+      </w:r>
+      <w:r>
+        <w:rPr>
+          <w:color w:val="000000"/>
+          <w:shd w:val="clear" w:color="auto" w:fill="EFEFEF"/>
+          <w:lang w:val="en-IN" w:eastAsia="en-GB"/>
+        </w:rPr>
+        <w:t>&lt;</w:t>
+      </w:r>
+      <w:r>
+        <w:rPr>
+          <w:shd w:val="clear" w:color="auto" w:fill="EFEFEF"/>
+          <w:lang w:val="en-IN" w:eastAsia="en-GB"/>
+        </w:rPr>
+        <w:t>version</w:t>
+      </w:r>
+      <w:r>
+        <w:rPr>
+          <w:color w:val="000000"/>
+          <w:shd w:val="clear" w:color="auto" w:fill="EFEFEF"/>
+          <w:lang w:val="en-IN" w:eastAsia="en-GB"/>
+        </w:rPr>
+        <w:t>&gt;</w:t>
+      </w:r>
+      <w:r>
+        <w:rPr>
+          <w:color w:val="000000"/>
+          <w:lang w:val="en-IN" w:eastAsia="en-GB"/>
+        </w:rPr>
+        <w:t>2.3.1</w:t>
+      </w:r>
+      <w:r>
+        <w:rPr>
+          <w:color w:val="000000"/>
+          <w:shd w:val="clear" w:color="auto" w:fill="EFEFEF"/>
+          <w:lang w:val="en-IN" w:eastAsia="en-GB"/>
+        </w:rPr>
+        <w:t>&lt;/</w:t>
+      </w:r>
+      <w:r>
+        <w:rPr>
+          <w:shd w:val="clear" w:color="auto" w:fill="EFEFEF"/>
+          <w:lang w:val="en-IN" w:eastAsia="en-GB"/>
+        </w:rPr>
+        <w:t>version</w:t>
+      </w:r>
+      <w:r>
+        <w:rPr>
+          <w:color w:val="000000"/>
+          <w:shd w:val="clear" w:color="auto" w:fill="EFEFEF"/>
+          <w:lang w:val="en-IN" w:eastAsia="en-GB"/>
+        </w:rPr>
+        <w:t>&gt;</w:t>
+      </w:r>
+      <w:r>
+        <w:rPr>
+          <w:color w:val="000000"/>
+          <w:lang w:val="en-IN" w:eastAsia="en-GB"/>
+        </w:rPr>
+        <w:br/>
+      </w:r>
+      <w:r>
+        <w:rPr>
+          <w:color w:val="000000"/>
+          <w:shd w:val="clear" w:color="auto" w:fill="EFEFEF"/>
+          <w:lang w:val="en-IN" w:eastAsia="en-GB"/>
+        </w:rPr>
+        <w:t>&lt;/</w:t>
+      </w:r>
+      <w:r>
+        <w:rPr>
+          <w:shd w:val="clear" w:color="auto" w:fill="EFEFEF"/>
+          <w:lang w:val="en-IN" w:eastAsia="en-GB"/>
+        </w:rPr>
+        <w:t>dependency</w:t>
+      </w:r>
+      <w:r>
+        <w:rPr>
+          <w:color w:val="000000"/>
+          <w:shd w:val="clear" w:color="auto" w:fill="EFEFEF"/>
+          <w:lang w:val="en-IN" w:eastAsia="en-GB"/>
+        </w:rPr>
+        <w:t>&gt;</w:t>
+      </w:r>
+      <w:r>
+        <w:rPr>
+          <w:color w:val="000000"/>
+          <w:lang w:val="en-IN" w:eastAsia="en-GB"/>
+        </w:rPr>
+        <w:br/>
+      </w:r>
+      <w:r>
+        <w:rPr>
+          <w:color w:val="000000"/>
+          <w:shd w:val="clear" w:color="auto" w:fill="EFEFEF"/>
+          <w:lang w:val="en-IN" w:eastAsia="en-GB"/>
+        </w:rPr>
+        <w:t>&lt;</w:t>
+      </w:r>
+      <w:r>
+        <w:rPr>
+          <w:shd w:val="clear" w:color="auto" w:fill="EFEFEF"/>
+          <w:lang w:val="en-IN" w:eastAsia="en-GB"/>
+        </w:rPr>
+        <w:t>dependency</w:t>
+      </w:r>
+      <w:r>
+        <w:rPr>
+          <w:color w:val="000000"/>
+          <w:shd w:val="clear" w:color="auto" w:fill="EFEFEF"/>
+          <w:lang w:val="en-IN" w:eastAsia="en-GB"/>
+        </w:rPr>
+        <w:t>&gt;</w:t>
+      </w:r>
+      <w:r>
+        <w:rPr>
+          <w:color w:val="000000"/>
+          <w:lang w:val="en-IN" w:eastAsia="en-GB"/>
+        </w:rPr>
+        <w:br/>
+        <w:t xml:space="preserve">   </w:t>
+      </w:r>
+      <w:r>
+        <w:rPr>
+          <w:color w:val="000000"/>
+          <w:shd w:val="clear" w:color="auto" w:fill="EFEFEF"/>
+          <w:lang w:val="en-IN" w:eastAsia="en-GB"/>
+        </w:rPr>
+        <w:t>&lt;</w:t>
+      </w:r>
+      <w:proofErr w:type="spellStart"/>
+      <w:r>
+        <w:rPr>
+          <w:shd w:val="clear" w:color="auto" w:fill="EFEFEF"/>
+          <w:lang w:val="en-IN" w:eastAsia="en-GB"/>
+        </w:rPr>
+        <w:t>groupId</w:t>
+      </w:r>
+      <w:proofErr w:type="spellEnd"/>
+      <w:r>
+        <w:rPr>
+          <w:color w:val="000000"/>
+          <w:shd w:val="clear" w:color="auto" w:fill="EFEFEF"/>
+          <w:lang w:val="en-IN" w:eastAsia="en-GB"/>
+        </w:rPr>
+        <w:t>&gt;</w:t>
+      </w:r>
+      <w:proofErr w:type="spellStart"/>
+      <w:r>
+        <w:rPr>
+          <w:color w:val="000000"/>
+          <w:lang w:val="en-IN" w:eastAsia="en-GB"/>
+        </w:rPr>
+        <w:t>com.sun.xml.bind</w:t>
+      </w:r>
+      <w:proofErr w:type="spellEnd"/>
+      <w:r>
+        <w:rPr>
+          <w:color w:val="000000"/>
+          <w:shd w:val="clear" w:color="auto" w:fill="EFEFEF"/>
+          <w:lang w:val="en-IN" w:eastAsia="en-GB"/>
+        </w:rPr>
+        <w:t>&lt;/</w:t>
+      </w:r>
+      <w:proofErr w:type="spellStart"/>
+      <w:r>
+        <w:rPr>
+          <w:shd w:val="clear" w:color="auto" w:fill="EFEFEF"/>
+          <w:lang w:val="en-IN" w:eastAsia="en-GB"/>
+        </w:rPr>
+        <w:t>groupId</w:t>
+      </w:r>
+      <w:proofErr w:type="spellEnd"/>
+      <w:r>
+        <w:rPr>
+          <w:color w:val="000000"/>
+          <w:shd w:val="clear" w:color="auto" w:fill="EFEFEF"/>
+          <w:lang w:val="en-IN" w:eastAsia="en-GB"/>
+        </w:rPr>
+        <w:t>&gt;</w:t>
+      </w:r>
+      <w:r>
+        <w:rPr>
+          <w:color w:val="000000"/>
+          <w:lang w:val="en-IN" w:eastAsia="en-GB"/>
+        </w:rPr>
+        <w:br/>
+        <w:t xml:space="preserve">   </w:t>
+      </w:r>
+      <w:r>
+        <w:rPr>
+          <w:color w:val="000000"/>
+          <w:shd w:val="clear" w:color="auto" w:fill="EFEFEF"/>
+          <w:lang w:val="en-IN" w:eastAsia="en-GB"/>
+        </w:rPr>
+        <w:t>&lt;</w:t>
+      </w:r>
+      <w:proofErr w:type="spellStart"/>
+      <w:r>
+        <w:rPr>
+          <w:shd w:val="clear" w:color="auto" w:fill="EFEFEF"/>
+          <w:lang w:val="en-IN" w:eastAsia="en-GB"/>
+        </w:rPr>
+        <w:t>artifactId</w:t>
+      </w:r>
+      <w:proofErr w:type="spellEnd"/>
+      <w:r>
+        <w:rPr>
+          <w:color w:val="000000"/>
+          <w:shd w:val="clear" w:color="auto" w:fill="EFEFEF"/>
+          <w:lang w:val="en-IN" w:eastAsia="en-GB"/>
+        </w:rPr>
+        <w:t>&gt;</w:t>
+      </w:r>
+      <w:proofErr w:type="spellStart"/>
+      <w:r>
+        <w:rPr>
+          <w:color w:val="000000"/>
+          <w:lang w:val="en-IN" w:eastAsia="en-GB"/>
+        </w:rPr>
+        <w:t>jaxb</w:t>
+      </w:r>
+      <w:proofErr w:type="spellEnd"/>
+      <w:r>
+        <w:rPr>
+          <w:color w:val="000000"/>
+          <w:lang w:val="en-IN" w:eastAsia="en-GB"/>
+        </w:rPr>
+        <w:t>-core</w:t>
+      </w:r>
+      <w:r>
+        <w:rPr>
+          <w:color w:val="000000"/>
+          <w:shd w:val="clear" w:color="auto" w:fill="EFEFEF"/>
+          <w:lang w:val="en-IN" w:eastAsia="en-GB"/>
+        </w:rPr>
+        <w:t>&lt;/</w:t>
+      </w:r>
+      <w:proofErr w:type="spellStart"/>
+      <w:r>
+        <w:rPr>
+          <w:shd w:val="clear" w:color="auto" w:fill="EFEFEF"/>
+          <w:lang w:val="en-IN" w:eastAsia="en-GB"/>
+        </w:rPr>
+        <w:t>artifactId</w:t>
+      </w:r>
+      <w:proofErr w:type="spellEnd"/>
+      <w:r>
+        <w:rPr>
+          <w:color w:val="000000"/>
+          <w:shd w:val="clear" w:color="auto" w:fill="EFEFEF"/>
+          <w:lang w:val="en-IN" w:eastAsia="en-GB"/>
+        </w:rPr>
+        <w:t>&gt;</w:t>
+      </w:r>
+      <w:r>
+        <w:rPr>
+          <w:color w:val="000000"/>
+          <w:lang w:val="en-IN" w:eastAsia="en-GB"/>
+        </w:rPr>
+        <w:br/>
+        <w:t xml:space="preserve">   </w:t>
+      </w:r>
+      <w:r>
+        <w:rPr>
+          <w:color w:val="000000"/>
+          <w:shd w:val="clear" w:color="auto" w:fill="EFEFEF"/>
+          <w:lang w:val="en-IN" w:eastAsia="en-GB"/>
+        </w:rPr>
+        <w:t>&lt;</w:t>
+      </w:r>
+      <w:r>
+        <w:rPr>
+          <w:shd w:val="clear" w:color="auto" w:fill="EFEFEF"/>
+          <w:lang w:val="en-IN" w:eastAsia="en-GB"/>
+        </w:rPr>
+        <w:t>version</w:t>
+      </w:r>
+      <w:r>
+        <w:rPr>
+          <w:color w:val="000000"/>
+          <w:shd w:val="clear" w:color="auto" w:fill="EFEFEF"/>
+          <w:lang w:val="en-IN" w:eastAsia="en-GB"/>
+        </w:rPr>
+        <w:t>&gt;</w:t>
+      </w:r>
+      <w:r>
+        <w:rPr>
+          <w:color w:val="000000"/>
+          <w:lang w:val="en-IN" w:eastAsia="en-GB"/>
+        </w:rPr>
+        <w:t>2.3.0.1</w:t>
+      </w:r>
+      <w:r>
+        <w:rPr>
+          <w:color w:val="000000"/>
+          <w:shd w:val="clear" w:color="auto" w:fill="EFEFEF"/>
+          <w:lang w:val="en-IN" w:eastAsia="en-GB"/>
+        </w:rPr>
+        <w:t>&lt;/</w:t>
+      </w:r>
+      <w:r>
+        <w:rPr>
+          <w:shd w:val="clear" w:color="auto" w:fill="EFEFEF"/>
+          <w:lang w:val="en-IN" w:eastAsia="en-GB"/>
+        </w:rPr>
+        <w:t>version</w:t>
+      </w:r>
+      <w:r>
+        <w:rPr>
+          <w:color w:val="000000"/>
+          <w:shd w:val="clear" w:color="auto" w:fill="EFEFEF"/>
+          <w:lang w:val="en-IN" w:eastAsia="en-GB"/>
+        </w:rPr>
+        <w:t>&gt;</w:t>
+      </w:r>
+      <w:r>
+        <w:rPr>
+          <w:color w:val="000000"/>
+          <w:lang w:val="en-IN" w:eastAsia="en-GB"/>
+        </w:rPr>
+        <w:br/>
+      </w:r>
+      <w:r>
+        <w:rPr>
+          <w:color w:val="000000"/>
+          <w:shd w:val="clear" w:color="auto" w:fill="EFEFEF"/>
+          <w:lang w:val="en-IN" w:eastAsia="en-GB"/>
+        </w:rPr>
+        <w:t>&lt;/</w:t>
+      </w:r>
+      <w:r>
+        <w:rPr>
+          <w:shd w:val="clear" w:color="auto" w:fill="EFEFEF"/>
+          <w:lang w:val="en-IN" w:eastAsia="en-GB"/>
+        </w:rPr>
+        <w:t>dependency</w:t>
+      </w:r>
+      <w:r>
+        <w:rPr>
+          <w:color w:val="000000"/>
+          <w:shd w:val="clear" w:color="auto" w:fill="EFEFEF"/>
+          <w:lang w:val="en-IN" w:eastAsia="en-GB"/>
+        </w:rPr>
+        <w:t>&gt;</w:t>
+      </w:r>
+      <w:r>
+        <w:rPr>
+          <w:color w:val="000000"/>
+          <w:lang w:val="en-IN" w:eastAsia="en-GB"/>
+        </w:rPr>
+        <w:br/>
+      </w:r>
+      <w:r>
+        <w:rPr>
+          <w:color w:val="000000"/>
+          <w:shd w:val="clear" w:color="auto" w:fill="EFEFEF"/>
+          <w:lang w:val="en-IN" w:eastAsia="en-GB"/>
+        </w:rPr>
+        <w:t>&lt;</w:t>
+      </w:r>
+      <w:r>
+        <w:rPr>
+          <w:shd w:val="clear" w:color="auto" w:fill="EFEFEF"/>
+          <w:lang w:val="en-IN" w:eastAsia="en-GB"/>
+        </w:rPr>
+        <w:t>dependency</w:t>
+      </w:r>
+      <w:r>
+        <w:rPr>
+          <w:color w:val="000000"/>
+          <w:shd w:val="clear" w:color="auto" w:fill="EFEFEF"/>
+          <w:lang w:val="en-IN" w:eastAsia="en-GB"/>
+        </w:rPr>
+        <w:t>&gt;</w:t>
+      </w:r>
+      <w:r>
+        <w:rPr>
+          <w:color w:val="000000"/>
+          <w:lang w:val="en-IN" w:eastAsia="en-GB"/>
+        </w:rPr>
+        <w:br/>
+        <w:t xml:space="preserve">   </w:t>
+      </w:r>
+      <w:r>
+        <w:rPr>
+          <w:color w:val="000000"/>
+          <w:shd w:val="clear" w:color="auto" w:fill="EFEFEF"/>
+          <w:lang w:val="en-IN" w:eastAsia="en-GB"/>
+        </w:rPr>
+        <w:t>&lt;</w:t>
+      </w:r>
+      <w:proofErr w:type="spellStart"/>
+      <w:r>
+        <w:rPr>
+          <w:shd w:val="clear" w:color="auto" w:fill="EFEFEF"/>
+          <w:lang w:val="en-IN" w:eastAsia="en-GB"/>
+        </w:rPr>
+        <w:t>groupId</w:t>
+      </w:r>
+      <w:proofErr w:type="spellEnd"/>
+      <w:r>
+        <w:rPr>
+          <w:color w:val="000000"/>
+          <w:shd w:val="clear" w:color="auto" w:fill="EFEFEF"/>
+          <w:lang w:val="en-IN" w:eastAsia="en-GB"/>
+        </w:rPr>
+        <w:t>&gt;</w:t>
+      </w:r>
+      <w:proofErr w:type="spellStart"/>
+      <w:r>
+        <w:rPr>
+          <w:color w:val="000000"/>
+          <w:lang w:val="en-IN" w:eastAsia="en-GB"/>
+        </w:rPr>
+        <w:t>com.sun.xml.bind</w:t>
+      </w:r>
+      <w:proofErr w:type="spellEnd"/>
+      <w:r>
+        <w:rPr>
+          <w:color w:val="000000"/>
+          <w:shd w:val="clear" w:color="auto" w:fill="EFEFEF"/>
+          <w:lang w:val="en-IN" w:eastAsia="en-GB"/>
+        </w:rPr>
+        <w:t>&lt;/</w:t>
+      </w:r>
+      <w:proofErr w:type="spellStart"/>
+      <w:r>
+        <w:rPr>
+          <w:shd w:val="clear" w:color="auto" w:fill="EFEFEF"/>
+          <w:lang w:val="en-IN" w:eastAsia="en-GB"/>
+        </w:rPr>
+        <w:t>groupId</w:t>
+      </w:r>
+      <w:proofErr w:type="spellEnd"/>
+      <w:r>
+        <w:rPr>
+          <w:color w:val="000000"/>
+          <w:shd w:val="clear" w:color="auto" w:fill="EFEFEF"/>
+          <w:lang w:val="en-IN" w:eastAsia="en-GB"/>
+        </w:rPr>
+        <w:t>&gt;</w:t>
+      </w:r>
+      <w:r>
+        <w:rPr>
+          <w:color w:val="000000"/>
+          <w:lang w:val="en-IN" w:eastAsia="en-GB"/>
+        </w:rPr>
+        <w:br/>
+        <w:t xml:space="preserve">   </w:t>
+      </w:r>
+      <w:r>
+        <w:rPr>
+          <w:color w:val="000000"/>
+          <w:shd w:val="clear" w:color="auto" w:fill="EFEFEF"/>
+          <w:lang w:val="en-IN" w:eastAsia="en-GB"/>
+        </w:rPr>
+        <w:t>&lt;</w:t>
+      </w:r>
+      <w:proofErr w:type="spellStart"/>
+      <w:r>
+        <w:rPr>
+          <w:shd w:val="clear" w:color="auto" w:fill="EFEFEF"/>
+          <w:lang w:val="en-IN" w:eastAsia="en-GB"/>
+        </w:rPr>
+        <w:t>artifactId</w:t>
+      </w:r>
+      <w:proofErr w:type="spellEnd"/>
+      <w:r>
+        <w:rPr>
+          <w:color w:val="000000"/>
+          <w:shd w:val="clear" w:color="auto" w:fill="EFEFEF"/>
+          <w:lang w:val="en-IN" w:eastAsia="en-GB"/>
+        </w:rPr>
+        <w:t>&gt;</w:t>
+      </w:r>
+      <w:proofErr w:type="spellStart"/>
+      <w:r>
+        <w:rPr>
+          <w:color w:val="000000"/>
+          <w:lang w:val="en-IN" w:eastAsia="en-GB"/>
+        </w:rPr>
+        <w:t>jaxb-impl</w:t>
+      </w:r>
+      <w:proofErr w:type="spellEnd"/>
+      <w:r>
+        <w:rPr>
+          <w:color w:val="000000"/>
+          <w:shd w:val="clear" w:color="auto" w:fill="EFEFEF"/>
+          <w:lang w:val="en-IN" w:eastAsia="en-GB"/>
+        </w:rPr>
+        <w:t>&lt;/</w:t>
+      </w:r>
+      <w:proofErr w:type="spellStart"/>
+      <w:r>
+        <w:rPr>
+          <w:shd w:val="clear" w:color="auto" w:fill="EFEFEF"/>
+          <w:lang w:val="en-IN" w:eastAsia="en-GB"/>
+        </w:rPr>
+        <w:t>artifactId</w:t>
+      </w:r>
+      <w:proofErr w:type="spellEnd"/>
+      <w:r>
+        <w:rPr>
+          <w:color w:val="000000"/>
+          <w:shd w:val="clear" w:color="auto" w:fill="EFEFEF"/>
+          <w:lang w:val="en-IN" w:eastAsia="en-GB"/>
+        </w:rPr>
+        <w:t>&gt;</w:t>
+      </w:r>
+      <w:r>
+        <w:rPr>
+          <w:color w:val="000000"/>
+          <w:lang w:val="en-IN" w:eastAsia="en-GB"/>
+        </w:rPr>
+        <w:br/>
+        <w:t xml:space="preserve">   </w:t>
+      </w:r>
+      <w:r>
+        <w:rPr>
+          <w:color w:val="000000"/>
+          <w:shd w:val="clear" w:color="auto" w:fill="EFEFEF"/>
+          <w:lang w:val="en-IN" w:eastAsia="en-GB"/>
+        </w:rPr>
+        <w:t>&lt;</w:t>
+      </w:r>
+      <w:r>
+        <w:rPr>
+          <w:shd w:val="clear" w:color="auto" w:fill="EFEFEF"/>
+          <w:lang w:val="en-IN" w:eastAsia="en-GB"/>
+        </w:rPr>
+        <w:t>version</w:t>
+      </w:r>
+      <w:r>
+        <w:rPr>
+          <w:color w:val="000000"/>
+          <w:shd w:val="clear" w:color="auto" w:fill="EFEFEF"/>
+          <w:lang w:val="en-IN" w:eastAsia="en-GB"/>
+        </w:rPr>
+        <w:t>&gt;</w:t>
+      </w:r>
+      <w:r>
+        <w:rPr>
+          <w:color w:val="000000"/>
+          <w:lang w:val="en-IN" w:eastAsia="en-GB"/>
+        </w:rPr>
+        <w:t>2.3.3</w:t>
+      </w:r>
+      <w:r>
+        <w:rPr>
+          <w:color w:val="000000"/>
+          <w:shd w:val="clear" w:color="auto" w:fill="EFEFEF"/>
+          <w:lang w:val="en-IN" w:eastAsia="en-GB"/>
+        </w:rPr>
+        <w:t>&lt;/</w:t>
+      </w:r>
+      <w:r>
+        <w:rPr>
+          <w:shd w:val="clear" w:color="auto" w:fill="EFEFEF"/>
+          <w:lang w:val="en-IN" w:eastAsia="en-GB"/>
+        </w:rPr>
+        <w:t>version</w:t>
+      </w:r>
+      <w:r>
+        <w:rPr>
+          <w:color w:val="000000"/>
+          <w:shd w:val="clear" w:color="auto" w:fill="EFEFEF"/>
+          <w:lang w:val="en-IN" w:eastAsia="en-GB"/>
+        </w:rPr>
+        <w:t>&gt;</w:t>
+      </w:r>
+      <w:r>
+        <w:rPr>
+          <w:color w:val="000000"/>
+          <w:lang w:val="en-IN" w:eastAsia="en-GB"/>
+        </w:rPr>
+        <w:br/>
+      </w:r>
+      <w:r>
+        <w:rPr>
+          <w:color w:val="000000"/>
+          <w:shd w:val="clear" w:color="auto" w:fill="EFEFEF"/>
+          <w:lang w:val="en-IN" w:eastAsia="en-GB"/>
+        </w:rPr>
+        <w:t>&lt;/</w:t>
+      </w:r>
+      <w:r>
+        <w:rPr>
+          <w:shd w:val="clear" w:color="auto" w:fill="EFEFEF"/>
+          <w:lang w:val="en-IN" w:eastAsia="en-GB"/>
+        </w:rPr>
+        <w:t>dependency</w:t>
+      </w:r>
+      <w:r>
+        <w:rPr>
+          <w:color w:val="000000"/>
+          <w:shd w:val="clear" w:color="auto" w:fill="EFEFEF"/>
+          <w:lang w:val="en-IN" w:eastAsia="en-GB"/>
+        </w:rPr>
+        <w:t>&gt;</w:t>
+      </w:r>
+    </w:p>
+    <w:p>
+      <w:pPr>
+        <w:pStyle w:val="Output"/>
+      </w:pPr>
+    </w:p>
+    <w:p/>
+    <w:p>
+      <w:pPr>
+        <w:pStyle w:val="Heading2"/>
+        <w:rPr>
+          <w:lang w:val="en-IN"/>
+        </w:rPr>
+      </w:pPr>
+      <w:r>
+        <w:rPr>
+          <w:lang w:val="en-IN"/>
+        </w:rPr>
+        <w:t>JAXB Annotations</w:t>
+      </w:r>
+    </w:p>
+    <w:p>
+      <w:pPr>
+        <w:rPr>
+          <w:lang w:val="en-IN"/>
+        </w:rPr>
+      </w:pPr>
+      <w:r>
+        <w:rPr>
+          <w:lang w:val="en-IN"/>
+        </w:rPr>
+        <w:t>JAXB uses Java annotations to augment the generated classes with additional information. Adding such annotations to existing Java classes prepares them for the JAXB runtime.</w:t>
+      </w:r>
+    </w:p>
+    <w:p>
+      <w:pPr>
+        <w:rPr>
+          <w:lang w:val="en-IN"/>
+        </w:rPr>
+      </w:pPr>
+      <w:r>
+        <w:rPr>
+          <w:lang w:val="en-IN"/>
+        </w:rPr>
+        <w:t>Let's</w:t>
+      </w:r>
+      <w:r>
+        <w:rPr>
+          <w:lang w:val="en-IN"/>
+        </w:rPr>
+        <w:t xml:space="preserve"> </w:t>
+      </w:r>
+      <w:r>
+        <w:rPr>
+          <w:lang w:val="en-IN"/>
+        </w:rPr>
+        <w:t>take</w:t>
+      </w:r>
+      <w:r>
+        <w:rPr>
+          <w:lang w:val="en-IN"/>
+        </w:rPr>
+        <w:t xml:space="preserve"> </w:t>
+      </w:r>
+      <w:r>
+        <w:rPr>
+          <w:lang w:val="en-IN"/>
+        </w:rPr>
+        <w:t>our Employee DTO and understand the JAXB annotations</w:t>
+      </w:r>
+    </w:p>
+    <w:p>
+      <w:pPr>
+        <w:pStyle w:val="Output"/>
+        <w:rPr>
+          <w:lang w:val="en-IN" w:eastAsia="en-GB"/>
+        </w:rPr>
+      </w:pPr>
+      <w:r>
+        <w:rPr>
+          <w:color w:val="808000"/>
+          <w:lang w:val="en-IN" w:eastAsia="en-GB"/>
+        </w:rPr>
+        <w:t>@XmlRootElement</w:t>
+      </w:r>
+      <w:r>
+        <w:rPr>
+          <w:color w:val="808000"/>
+          <w:lang w:val="en-IN" w:eastAsia="en-GB"/>
+        </w:rPr>
+        <w:br/>
+        <w:t>@XmlAccessorType</w:t>
+      </w:r>
+      <w:r>
+        <w:rPr>
+          <w:lang w:val="en-IN" w:eastAsia="en-GB"/>
+        </w:rPr>
+        <w:t>(XmlAccessType.</w:t>
+      </w:r>
+      <w:r>
+        <w:rPr>
+          <w:b/>
+          <w:bCs/>
+          <w:i/>
+          <w:iCs/>
+          <w:color w:val="660E7A"/>
+          <w:lang w:val="en-IN" w:eastAsia="en-GB"/>
+        </w:rPr>
+        <w:t>FIELD</w:t>
+      </w:r>
+      <w:r>
+        <w:rPr>
+          <w:lang w:val="en-IN" w:eastAsia="en-GB"/>
+        </w:rPr>
+        <w:t>)</w:t>
+      </w:r>
+      <w:r>
+        <w:rPr>
+          <w:lang w:val="en-IN" w:eastAsia="en-GB"/>
+        </w:rPr>
+        <w:br/>
+      </w:r>
+      <w:r>
+        <w:rPr>
+          <w:b/>
+          <w:bCs/>
+          <w:color w:val="000080"/>
+          <w:lang w:val="en-IN" w:eastAsia="en-GB"/>
+        </w:rPr>
+        <w:t xml:space="preserve">public class </w:t>
+      </w:r>
+      <w:proofErr w:type="spellStart"/>
+      <w:r>
+        <w:rPr>
+          <w:lang w:val="en-IN" w:eastAsia="en-GB"/>
+        </w:rPr>
+        <w:t>EmployeeDto</w:t>
+      </w:r>
+      <w:proofErr w:type="spellEnd"/>
+      <w:r>
+        <w:rPr>
+          <w:lang w:val="en-IN" w:eastAsia="en-GB"/>
+        </w:rPr>
+        <w:t xml:space="preserve"> {</w:t>
+      </w:r>
+      <w:r>
+        <w:rPr>
+          <w:lang w:val="en-IN" w:eastAsia="en-GB"/>
+        </w:rPr>
+        <w:br/>
+      </w:r>
+      <w:r>
+        <w:rPr>
+          <w:lang w:val="en-IN" w:eastAsia="en-GB"/>
+        </w:rPr>
+        <w:br/>
+        <w:t xml:space="preserve">    </w:t>
+      </w:r>
+      <w:r>
+        <w:rPr>
+          <w:b/>
+          <w:bCs/>
+          <w:color w:val="000080"/>
+          <w:lang w:val="en-IN" w:eastAsia="en-GB"/>
+        </w:rPr>
+        <w:t xml:space="preserve">private </w:t>
+      </w:r>
+      <w:r>
+        <w:rPr>
+          <w:lang w:val="en-IN" w:eastAsia="en-GB"/>
+        </w:rPr>
+        <w:t xml:space="preserve">Long </w:t>
+      </w:r>
+      <w:r>
+        <w:rPr>
+          <w:b/>
+          <w:bCs/>
+          <w:color w:val="660E7A"/>
+          <w:lang w:val="en-IN" w:eastAsia="en-GB"/>
+        </w:rPr>
+        <w:t>id</w:t>
+      </w:r>
+      <w:r>
+        <w:rPr>
+          <w:lang w:val="en-IN" w:eastAsia="en-GB"/>
+        </w:rPr>
+        <w:t>;</w:t>
+      </w:r>
+      <w:r>
+        <w:rPr>
+          <w:lang w:val="en-IN" w:eastAsia="en-GB"/>
+        </w:rPr>
+        <w:br/>
+      </w:r>
+      <w:r>
+        <w:rPr>
+          <w:lang w:val="en-IN" w:eastAsia="en-GB"/>
+        </w:rPr>
+        <w:br/>
+        <w:t xml:space="preserve">    </w:t>
+      </w:r>
+      <w:r>
+        <w:rPr>
+          <w:color w:val="808000"/>
+          <w:lang w:val="en-IN" w:eastAsia="en-GB"/>
+        </w:rPr>
+        <w:t>@XmlElement</w:t>
+      </w:r>
+      <w:r>
+        <w:rPr>
+          <w:lang w:val="en-IN" w:eastAsia="en-GB"/>
+        </w:rPr>
+        <w:t xml:space="preserve">(required = </w:t>
+      </w:r>
+      <w:r>
+        <w:rPr>
+          <w:b/>
+          <w:bCs/>
+          <w:color w:val="000080"/>
+          <w:lang w:val="en-IN" w:eastAsia="en-GB"/>
+        </w:rPr>
+        <w:t>true</w:t>
+      </w:r>
+      <w:r>
+        <w:rPr>
+          <w:lang w:val="en-IN" w:eastAsia="en-GB"/>
+        </w:rPr>
+        <w:t>)</w:t>
+      </w:r>
+      <w:r>
+        <w:rPr>
+          <w:lang w:val="en-IN" w:eastAsia="en-GB"/>
+        </w:rPr>
+        <w:br/>
+        <w:t xml:space="preserve">    </w:t>
+      </w:r>
+      <w:r>
+        <w:rPr>
+          <w:b/>
+          <w:bCs/>
+          <w:color w:val="000080"/>
+          <w:lang w:val="en-IN" w:eastAsia="en-GB"/>
+        </w:rPr>
+        <w:t xml:space="preserve">private </w:t>
+      </w:r>
+      <w:r>
+        <w:rPr>
+          <w:lang w:val="en-IN" w:eastAsia="en-GB"/>
+        </w:rPr>
+        <w:t xml:space="preserve">String </w:t>
+      </w:r>
+      <w:r>
+        <w:rPr>
+          <w:b/>
+          <w:bCs/>
+          <w:color w:val="660E7A"/>
+          <w:lang w:val="en-IN" w:eastAsia="en-GB"/>
+        </w:rPr>
+        <w:t>name</w:t>
+      </w:r>
+      <w:r>
+        <w:rPr>
+          <w:lang w:val="en-IN" w:eastAsia="en-GB"/>
+        </w:rPr>
+        <w:t>;</w:t>
+      </w:r>
+      <w:r>
+        <w:rPr>
+          <w:lang w:val="en-IN" w:eastAsia="en-GB"/>
+        </w:rPr>
+        <w:br/>
+      </w:r>
+      <w:r>
+        <w:rPr>
+          <w:lang w:val="en-IN" w:eastAsia="en-GB"/>
+        </w:rPr>
+        <w:br/>
+        <w:t xml:space="preserve">    </w:t>
+      </w:r>
+      <w:r>
+        <w:rPr>
+          <w:color w:val="808000"/>
+          <w:lang w:val="en-IN" w:eastAsia="en-GB"/>
+        </w:rPr>
+        <w:t>@XmlElement</w:t>
+      </w:r>
+      <w:r>
+        <w:rPr>
+          <w:lang w:val="en-IN" w:eastAsia="en-GB"/>
+        </w:rPr>
+        <w:t xml:space="preserve">(name = </w:t>
+      </w:r>
+      <w:r>
+        <w:rPr>
+          <w:b/>
+          <w:bCs/>
+          <w:color w:val="008000"/>
+          <w:lang w:val="en-IN" w:eastAsia="en-GB"/>
+        </w:rPr>
+        <w:t>"salary"</w:t>
+      </w:r>
+      <w:r>
+        <w:rPr>
+          <w:lang w:val="en-IN" w:eastAsia="en-GB"/>
+        </w:rPr>
+        <w:t xml:space="preserve">, required = </w:t>
+      </w:r>
+      <w:r>
+        <w:rPr>
+          <w:b/>
+          <w:bCs/>
+          <w:color w:val="000080"/>
+          <w:lang w:val="en-IN" w:eastAsia="en-GB"/>
+        </w:rPr>
+        <w:t>true</w:t>
+      </w:r>
+      <w:r>
+        <w:rPr>
+          <w:lang w:val="en-IN" w:eastAsia="en-GB"/>
+        </w:rPr>
+        <w:t>)</w:t>
+      </w:r>
+      <w:r>
+        <w:rPr>
+          <w:lang w:val="en-IN" w:eastAsia="en-GB"/>
+        </w:rPr>
+        <w:br/>
+        <w:t xml:space="preserve">    </w:t>
+      </w:r>
+      <w:r>
+        <w:rPr>
+          <w:b/>
+          <w:bCs/>
+          <w:color w:val="000080"/>
+          <w:lang w:val="en-IN" w:eastAsia="en-GB"/>
+        </w:rPr>
+        <w:t xml:space="preserve">private </w:t>
+      </w:r>
+      <w:r>
+        <w:rPr>
+          <w:lang w:val="en-IN" w:eastAsia="en-GB"/>
+        </w:rPr>
+        <w:t xml:space="preserve">Double </w:t>
+      </w:r>
+      <w:r>
+        <w:rPr>
+          <w:b/>
+          <w:bCs/>
+          <w:color w:val="660E7A"/>
+          <w:lang w:val="en-IN" w:eastAsia="en-GB"/>
+        </w:rPr>
+        <w:t>salary</w:t>
+      </w:r>
+      <w:r>
+        <w:rPr>
+          <w:lang w:val="en-IN" w:eastAsia="en-GB"/>
+        </w:rPr>
+        <w:t>;</w:t>
+      </w:r>
+      <w:r>
+        <w:rPr>
+          <w:lang w:val="en-IN" w:eastAsia="en-GB"/>
+        </w:rPr>
+        <w:br/>
+      </w:r>
+      <w:r>
+        <w:rPr>
+          <w:lang w:val="en-IN" w:eastAsia="en-GB"/>
+        </w:rPr>
+        <w:br/>
+        <w:t xml:space="preserve">    </w:t>
+      </w:r>
+      <w:r>
+        <w:rPr>
+          <w:color w:val="808000"/>
+          <w:lang w:val="en-IN" w:eastAsia="en-GB"/>
+        </w:rPr>
+        <w:t>@XmlElement</w:t>
+      </w:r>
+      <w:r>
+        <w:rPr>
+          <w:color w:val="808000"/>
+          <w:lang w:val="en-IN" w:eastAsia="en-GB"/>
+        </w:rPr>
+        <w:br/>
+        <w:t xml:space="preserve">    </w:t>
+      </w:r>
+      <w:r>
+        <w:rPr>
+          <w:b/>
+          <w:bCs/>
+          <w:color w:val="000080"/>
+          <w:lang w:val="en-IN" w:eastAsia="en-GB"/>
+        </w:rPr>
+        <w:t xml:space="preserve">private </w:t>
+      </w:r>
+      <w:r>
+        <w:rPr>
+          <w:lang w:val="en-IN" w:eastAsia="en-GB"/>
+        </w:rPr>
+        <w:t xml:space="preserve">String </w:t>
+      </w:r>
+      <w:r>
+        <w:rPr>
+          <w:b/>
+          <w:bCs/>
+          <w:color w:val="660E7A"/>
+          <w:lang w:val="en-IN" w:eastAsia="en-GB"/>
+        </w:rPr>
+        <w:t>city</w:t>
+      </w:r>
+      <w:r>
+        <w:rPr>
+          <w:lang w:val="en-IN" w:eastAsia="en-GB"/>
+        </w:rPr>
+        <w:t>;</w:t>
+      </w:r>
+      <w:r>
+        <w:rPr>
+          <w:lang w:val="en-IN" w:eastAsia="en-GB"/>
+        </w:rPr>
+        <w:br/>
+      </w:r>
+      <w:r>
+        <w:rPr>
+          <w:lang w:val="en-IN" w:eastAsia="en-GB"/>
+        </w:rPr>
+        <w:br/>
+        <w:t xml:space="preserve">    </w:t>
+      </w:r>
+      <w:r>
+        <w:rPr>
+          <w:color w:val="808000"/>
+          <w:lang w:val="en-IN" w:eastAsia="en-GB"/>
+        </w:rPr>
+        <w:t>@XmlElement</w:t>
+      </w:r>
+      <w:r>
+        <w:rPr>
+          <w:lang w:val="en-IN" w:eastAsia="en-GB"/>
+        </w:rPr>
+        <w:t xml:space="preserve">(required = </w:t>
+      </w:r>
+      <w:r>
+        <w:rPr>
+          <w:b/>
+          <w:bCs/>
+          <w:color w:val="000080"/>
+          <w:lang w:val="en-IN" w:eastAsia="en-GB"/>
+        </w:rPr>
+        <w:t>true</w:t>
+      </w:r>
+      <w:r>
+        <w:rPr>
+          <w:lang w:val="en-IN" w:eastAsia="en-GB"/>
+        </w:rPr>
+        <w:t>)</w:t>
+      </w:r>
+      <w:r>
+        <w:rPr>
+          <w:lang w:val="en-IN" w:eastAsia="en-GB"/>
+        </w:rPr>
+        <w:br/>
+        <w:t xml:space="preserve">    </w:t>
+      </w:r>
+      <w:r>
+        <w:rPr>
+          <w:b/>
+          <w:bCs/>
+          <w:color w:val="000080"/>
+          <w:lang w:val="en-IN" w:eastAsia="en-GB"/>
+        </w:rPr>
+        <w:t xml:space="preserve">private </w:t>
+      </w:r>
+      <w:proofErr w:type="spellStart"/>
+      <w:r>
+        <w:rPr>
+          <w:lang w:val="en-IN" w:eastAsia="en-GB"/>
+        </w:rPr>
+        <w:t>AccountDto</w:t>
+      </w:r>
+      <w:proofErr w:type="spellEnd"/>
+      <w:r>
+        <w:rPr>
+          <w:lang w:val="en-IN" w:eastAsia="en-GB"/>
+        </w:rPr>
+        <w:t xml:space="preserve"> </w:t>
+      </w:r>
+      <w:r>
+        <w:rPr>
+          <w:b/>
+          <w:bCs/>
+          <w:color w:val="660E7A"/>
+          <w:lang w:val="en-IN" w:eastAsia="en-GB"/>
+        </w:rPr>
+        <w:t>account</w:t>
+      </w:r>
+      <w:r>
+        <w:rPr>
+          <w:lang w:val="en-IN" w:eastAsia="en-GB"/>
+        </w:rPr>
+        <w:t>;</w:t>
+      </w:r>
+      <w:r>
+        <w:rPr>
+          <w:lang w:val="en-IN" w:eastAsia="en-GB"/>
+        </w:rPr>
+        <w:br/>
+      </w:r>
+      <w:r>
+        <w:rPr>
+          <w:lang w:val="en-IN" w:eastAsia="en-GB"/>
+        </w:rPr>
+        <w:br/>
+        <w:t xml:space="preserve">    </w:t>
+      </w:r>
+      <w:r>
+        <w:rPr>
+          <w:color w:val="808000"/>
+          <w:lang w:val="en-IN" w:eastAsia="en-GB"/>
+        </w:rPr>
+        <w:t>@XmlElement</w:t>
+      </w:r>
+      <w:r>
+        <w:rPr>
+          <w:color w:val="808000"/>
+          <w:lang w:val="en-IN" w:eastAsia="en-GB"/>
+        </w:rPr>
+        <w:br/>
+        <w:t xml:space="preserve">    </w:t>
+      </w:r>
+      <w:r>
+        <w:rPr>
+          <w:b/>
+          <w:bCs/>
+          <w:color w:val="000080"/>
+          <w:lang w:val="en-IN" w:eastAsia="en-GB"/>
+        </w:rPr>
+        <w:t xml:space="preserve">private </w:t>
+      </w:r>
+      <w:r>
+        <w:rPr>
+          <w:lang w:val="en-IN" w:eastAsia="en-GB"/>
+        </w:rPr>
+        <w:t>List&lt;</w:t>
+      </w:r>
+      <w:proofErr w:type="spellStart"/>
+      <w:r>
+        <w:rPr>
+          <w:lang w:val="en-IN" w:eastAsia="en-GB"/>
+        </w:rPr>
+        <w:t>DocumentDto</w:t>
+      </w:r>
+      <w:proofErr w:type="spellEnd"/>
+      <w:r>
+        <w:rPr>
+          <w:lang w:val="en-IN" w:eastAsia="en-GB"/>
+        </w:rPr>
+        <w:t xml:space="preserve">&gt; </w:t>
+      </w:r>
+      <w:proofErr w:type="spellStart"/>
+      <w:r>
+        <w:rPr>
+          <w:b/>
+          <w:bCs/>
+          <w:color w:val="660E7A"/>
+          <w:lang w:val="en-IN" w:eastAsia="en-GB"/>
+        </w:rPr>
+        <w:t>documentList</w:t>
+      </w:r>
+      <w:proofErr w:type="spellEnd"/>
+      <w:r>
+        <w:rPr>
+          <w:lang w:val="en-IN" w:eastAsia="en-GB"/>
+        </w:rPr>
+        <w:t>;</w:t>
+      </w:r>
+      <w:r>
+        <w:rPr>
+          <w:lang w:val="en-IN" w:eastAsia="en-GB"/>
+        </w:rPr>
+        <w:br/>
+      </w:r>
+      <w:r>
+        <w:rPr>
+          <w:lang w:val="en-IN" w:eastAsia="en-GB"/>
+        </w:rPr>
+        <w:br/>
+      </w:r>
+      <w:r>
+        <w:rPr>
+          <w:lang w:val="en-IN" w:eastAsia="en-GB"/>
+        </w:rPr>
+        <w:br/>
+      </w:r>
+      <w:r>
+        <w:rPr>
+          <w:lang w:val="en-IN" w:eastAsia="en-GB"/>
+        </w:rPr>
+        <w:lastRenderedPageBreak/>
+        <w:t xml:space="preserve">    </w:t>
+      </w:r>
+      <w:r>
+        <w:rPr>
+          <w:b/>
+          <w:bCs/>
+          <w:color w:val="000080"/>
+          <w:lang w:val="en-IN" w:eastAsia="en-GB"/>
+        </w:rPr>
+        <w:t xml:space="preserve">private </w:t>
+      </w:r>
+      <w:r>
+        <w:rPr>
+          <w:lang w:val="en-IN" w:eastAsia="en-GB"/>
+        </w:rPr>
+        <w:t xml:space="preserve">String </w:t>
+      </w:r>
+      <w:proofErr w:type="spellStart"/>
+      <w:r>
+        <w:rPr>
+          <w:b/>
+          <w:bCs/>
+          <w:color w:val="660E7A"/>
+          <w:lang w:val="en-IN" w:eastAsia="en-GB"/>
+        </w:rPr>
+        <w:t>createdBy</w:t>
+      </w:r>
+      <w:proofErr w:type="spellEnd"/>
+      <w:r>
+        <w:rPr>
+          <w:lang w:val="en-IN" w:eastAsia="en-GB"/>
+        </w:rPr>
+        <w:t>;</w:t>
+      </w:r>
+      <w:r>
+        <w:rPr>
+          <w:lang w:val="en-IN" w:eastAsia="en-GB"/>
+        </w:rPr>
+        <w:br/>
+        <w:t xml:space="preserve">    </w:t>
+      </w:r>
+      <w:r>
+        <w:rPr>
+          <w:b/>
+          <w:bCs/>
+          <w:color w:val="000080"/>
+          <w:lang w:val="en-IN" w:eastAsia="en-GB"/>
+        </w:rPr>
+        <w:t xml:space="preserve">private </w:t>
+      </w:r>
+      <w:r>
+        <w:rPr>
+          <w:lang w:val="en-IN" w:eastAsia="en-GB"/>
+        </w:rPr>
+        <w:t xml:space="preserve">String </w:t>
+      </w:r>
+      <w:proofErr w:type="spellStart"/>
+      <w:r>
+        <w:rPr>
+          <w:b/>
+          <w:bCs/>
+          <w:color w:val="660E7A"/>
+          <w:lang w:val="en-IN" w:eastAsia="en-GB"/>
+        </w:rPr>
+        <w:t>modifiedBy</w:t>
+      </w:r>
+      <w:proofErr w:type="spellEnd"/>
+      <w:r>
+        <w:rPr>
+          <w:lang w:val="en-IN" w:eastAsia="en-GB"/>
+        </w:rPr>
+        <w:t>;</w:t>
+      </w:r>
+      <w:r>
+        <w:rPr>
+          <w:lang w:val="en-IN" w:eastAsia="en-GB"/>
+        </w:rPr>
+        <w:br/>
+      </w:r>
+      <w:r>
+        <w:rPr>
+          <w:lang w:val="en-IN" w:eastAsia="en-GB"/>
+        </w:rPr>
+        <w:br/>
+        <w:t xml:space="preserve">    </w:t>
+      </w:r>
+      <w:r>
+        <w:rPr>
+          <w:b/>
+          <w:bCs/>
+          <w:color w:val="000080"/>
+          <w:lang w:val="en-IN" w:eastAsia="en-GB"/>
+        </w:rPr>
+        <w:t xml:space="preserve">private </w:t>
+      </w:r>
+      <w:r>
+        <w:rPr>
+          <w:lang w:val="en-IN" w:eastAsia="en-GB"/>
+        </w:rPr>
+        <w:t xml:space="preserve">Date </w:t>
+      </w:r>
+      <w:proofErr w:type="spellStart"/>
+      <w:r>
+        <w:rPr>
+          <w:b/>
+          <w:bCs/>
+          <w:color w:val="660E7A"/>
+          <w:lang w:val="en-IN" w:eastAsia="en-GB"/>
+        </w:rPr>
+        <w:t>createdDate</w:t>
+      </w:r>
+      <w:proofErr w:type="spellEnd"/>
+      <w:r>
+        <w:rPr>
+          <w:lang w:val="en-IN" w:eastAsia="en-GB"/>
+        </w:rPr>
+        <w:t>;</w:t>
+      </w:r>
+      <w:r>
+        <w:rPr>
+          <w:lang w:val="en-IN" w:eastAsia="en-GB"/>
+        </w:rPr>
+        <w:br/>
+        <w:t xml:space="preserve">    </w:t>
+      </w:r>
+      <w:r>
+        <w:rPr>
+          <w:b/>
+          <w:bCs/>
+          <w:color w:val="000080"/>
+          <w:lang w:val="en-IN" w:eastAsia="en-GB"/>
+        </w:rPr>
+        <w:t xml:space="preserve">private </w:t>
+      </w:r>
+      <w:r>
+        <w:rPr>
+          <w:lang w:val="en-IN" w:eastAsia="en-GB"/>
+        </w:rPr>
+        <w:t xml:space="preserve">Date </w:t>
+      </w:r>
+      <w:proofErr w:type="spellStart"/>
+      <w:r>
+        <w:rPr>
+          <w:b/>
+          <w:bCs/>
+          <w:color w:val="660E7A"/>
+          <w:lang w:val="en-IN" w:eastAsia="en-GB"/>
+        </w:rPr>
+        <w:t>modifiedDate</w:t>
+      </w:r>
+      <w:proofErr w:type="spellEnd"/>
+      <w:r>
+        <w:rPr>
+          <w:lang w:val="en-IN" w:eastAsia="en-GB"/>
+        </w:rPr>
+        <w:t>;</w:t>
+      </w:r>
+      <w:r>
+        <w:rPr>
+          <w:lang w:val="en-IN" w:eastAsia="en-GB"/>
+        </w:rPr>
+        <w:br/>
+      </w:r>
+      <w:r>
+        <w:rPr>
+          <w:lang w:val="en-IN" w:eastAsia="en-GB"/>
+        </w:rPr>
+        <w:br/>
+        <w:t>}</w:t>
+      </w:r>
+    </w:p>
+    <w:p>
+      <w:pPr>
+        <w:rPr>
+          <w:lang w:val="en-IN"/>
+        </w:rPr>
+      </w:pPr>
+    </w:p>
+    <w:p/>
+    <w:p>
+      <w:r>
+        <w:rPr>
+          <w:b/>
+          <w:bCs/>
+        </w:rPr>
+        <w:t>@XmlRootElement</w:t>
+      </w:r>
+      <w:r>
+        <w:t>. This annotation should be applied to the class that you want to be treated as the root element when converting it to XML.</w:t>
+      </w:r>
+    </w:p>
+    <w:p>
+      <w:r>
+        <w:rPr>
+          <w:b/>
+          <w:bCs/>
+        </w:rPr>
+        <w:t>@</w:t>
+      </w:r>
+      <w:proofErr w:type="gramStart"/>
+      <w:r>
+        <w:rPr>
+          <w:b/>
+          <w:bCs/>
+        </w:rPr>
+        <w:t>XmlAccessorType(</w:t>
+      </w:r>
+      <w:proofErr w:type="gramEnd"/>
+      <w:r>
+        <w:rPr>
+          <w:b/>
+          <w:bCs/>
+        </w:rPr>
+        <w:t>XmlAccessType.FIELD)</w:t>
+      </w:r>
+      <w:r>
+        <w:t xml:space="preserve"> to specify that JAXB should use field access for XML binding. This means that fields (instance variables) are directly used for reading and writing XML, rather than getter and setter </w:t>
+      </w:r>
+      <w:proofErr w:type="gramStart"/>
+      <w:r>
+        <w:t>methods</w:t>
+      </w:r>
+      <w:proofErr w:type="gramEnd"/>
+    </w:p>
+    <w:p>
+      <w:pPr>
+        <w:rPr>
+          <w:lang w:val="en-IN"/>
+        </w:rPr>
+      </w:pPr>
+      <w:r>
+        <w:rPr>
+          <w:b/>
+          <w:bCs/>
+          <w:lang w:val="en-IN"/>
+        </w:rPr>
+        <w:t>@XmlType</w:t>
+      </w:r>
+      <w:r>
+        <w:rPr>
+          <w:lang w:val="en-IN"/>
+        </w:rPr>
+        <w:t>: define the order in which the fields are written in the XML file</w:t>
+      </w:r>
+    </w:p>
+    <w:p>
+      <w:r>
+        <w:rPr>
+          <w:b/>
+          <w:bCs/>
+        </w:rPr>
+        <w:t>@XmlTransient</w:t>
+      </w:r>
+      <w:r>
+        <w:t xml:space="preserve"> annotation in JAXB is used to mark a class, field, or property as transient, indicating that it should be excluded from XML serialization and deserialization.</w:t>
+      </w:r>
+    </w:p>
+    <w:p>
+      <w:pPr>
+        <w:rPr>
+          <w:lang w:val="en-IN"/>
+        </w:rPr>
+      </w:pPr>
+      <w:r>
+        <w:rPr>
+          <w:b/>
+          <w:bCs/>
+          <w:lang w:val="en-IN"/>
+        </w:rPr>
+        <w:t>@XmlElement</w:t>
+      </w:r>
+      <w:r>
+        <w:rPr>
+          <w:lang w:val="en-IN"/>
+        </w:rPr>
+        <w:t xml:space="preserve"> is an annotation used to indicate that the annotated field or property should be mapped to an XML element.</w:t>
+      </w:r>
+    </w:p>
+    <w:p>
+      <w:pPr>
+        <w:numPr>
+          <w:ilvl w:val="0"/>
+          <w:numId w:val="37"/>
+        </w:numPr>
+        <w:rPr>
+          <w:lang w:val="en-IN"/>
+        </w:rPr>
+      </w:pPr>
+      <w:r>
+        <w:rPr>
+          <w:b/>
+          <w:bCs/>
+          <w:lang w:val="en-IN"/>
+        </w:rPr>
+        <w:t>name="</w:t>
+      </w:r>
+      <w:r>
+        <w:rPr>
+          <w:rFonts w:ascii="Courier New" w:eastAsia="Times New Roman" w:hAnsi="Courier New" w:cs="Courier New"/>
+          <w:b/>
+          <w:bCs/>
+          <w:color w:val="008000"/>
+          <w:lang w:val="en-IN" w:eastAsia="en-GB"/>
+        </w:rPr>
+        <w:t>salary</w:t>
+      </w:r>
+      <w:r>
+        <w:rPr>
+          <w:b/>
+          <w:bCs/>
+          <w:lang w:val="en-IN"/>
+        </w:rPr>
+        <w:t xml:space="preserve"> </w:t>
+      </w:r>
+      <w:r>
+        <w:rPr>
+          <w:b/>
+          <w:bCs/>
+          <w:lang w:val="en-IN"/>
+        </w:rPr>
+        <w:t>"</w:t>
+      </w:r>
+      <w:r>
+        <w:rPr>
+          <w:lang w:val="en-IN"/>
+        </w:rPr>
+        <w:t xml:space="preserve"> specifies the name of the XML element to which the field or property should be mapped. In this case, it's "</w:t>
+      </w:r>
+      <w:r>
+        <w:rPr>
+          <w:rFonts w:ascii="Courier New" w:eastAsia="Times New Roman" w:hAnsi="Courier New" w:cs="Courier New"/>
+          <w:b/>
+          <w:bCs/>
+          <w:color w:val="008000"/>
+          <w:lang w:val="en-IN" w:eastAsia="en-GB"/>
+        </w:rPr>
+        <w:t>salary</w:t>
+      </w:r>
+      <w:r>
+        <w:rPr>
+          <w:lang w:val="en-IN"/>
+        </w:rPr>
+        <w:t>."</w:t>
+      </w:r>
+    </w:p>
+    <w:p>
+      <w:pPr>
+        <w:numPr>
+          <w:ilvl w:val="0"/>
+          <w:numId w:val="37"/>
+        </w:numPr>
+        <w:rPr>
+          <w:lang w:val="en-IN"/>
+        </w:rPr>
+      </w:pPr>
+      <w:r>
+        <w:rPr>
+          <w:b/>
+          <w:bCs/>
+          <w:lang w:val="en-IN"/>
+        </w:rPr>
+        <w:t>required=true</w:t>
+      </w:r>
+      <w:r>
+        <w:rPr>
+          <w:lang w:val="en-IN"/>
+        </w:rPr>
+        <w:t xml:space="preserve"> indicates that the XML element is required in the XML document. If </w:t>
+      </w:r>
+      <w:r>
+        <w:rPr>
+          <w:b/>
+          <w:bCs/>
+          <w:lang w:val="en-IN"/>
+        </w:rPr>
+        <w:t>required</w:t>
+      </w:r>
+      <w:r>
+        <w:rPr>
+          <w:lang w:val="en-IN"/>
+        </w:rPr>
+        <w:t xml:space="preserve"> is set to </w:t>
+      </w:r>
+      <w:r>
+        <w:rPr>
+          <w:b/>
+          <w:bCs/>
+          <w:lang w:val="en-IN"/>
+        </w:rPr>
+        <w:t>true</w:t>
+      </w:r>
+      <w:r>
+        <w:rPr>
+          <w:lang w:val="en-IN"/>
+        </w:rPr>
+        <w:t>, it means that the XML element must be present when marshalling (converting Java objects to XML) and unmarshalling (converting XML to Java objects). If the element is missing, it may result in an error.</w:t>
+      </w:r>
+    </w:p>
+    <w:p/>
+    <w:p/>
+    <w:p>
+      <w:pPr>
+        <w:pStyle w:val="Heading2"/>
+        <w:rPr>
+          <w:lang w:val="en-IN"/>
+        </w:rPr>
+      </w:pPr>
+      <w:r>
+        <w:rPr>
+          <w:lang w:val="en-IN"/>
+        </w:rPr>
+        <w:t>JAXB-2 Maven Plugin </w:t>
+      </w:r>
+    </w:p>
+    <w:p>
+      <w:pPr>
+        <w:rPr>
+          <w:lang w:val="en-IN"/>
+        </w:rPr>
+      </w:pPr>
+      <w:r>
+        <w:rPr>
+          <w:lang w:val="en-IN"/>
+        </w:rPr>
+        <w:t>This plugin uses the Java API for XML Binding (JAXB), version 2+, to generate Java classes from XML Schemas (and optionally binding files) or to create XML schema from an annotated Java class</w:t>
+      </w:r>
+    </w:p>
+    <w:p/>
+    <w:p>
+      <w:r>
+        <w:t xml:space="preserve">Update maven Build </w:t>
+      </w:r>
+      <w:proofErr w:type="gramStart"/>
+      <w:r>
+        <w:t>plugin</w:t>
+      </w:r>
+      <w:proofErr w:type="gramEnd"/>
+    </w:p>
+    <w:p>
+      <w:pPr>
+        <w:pStyle w:val="Output"/>
+        <w:rPr>
+          <w:lang w:val="en-IN" w:eastAsia="en-GB"/>
+        </w:rPr>
+      </w:pPr>
+      <w:bookmarkStart w:id="23" w:name="OLE_LINK32"/>
+      <w:bookmarkStart w:id="24" w:name="OLE_LINK33"/>
+      <w:r>
+        <w:rPr>
+          <w:shd w:val="clear" w:color="auto" w:fill="EFEFEF"/>
+          <w:lang w:val="en-IN" w:eastAsia="en-GB"/>
+        </w:rPr>
+        <w:t>&lt;</w:t>
+      </w:r>
+      <w:r>
+        <w:rPr>
+          <w:b/>
+          <w:bCs/>
+          <w:color w:val="000080"/>
+          <w:shd w:val="clear" w:color="auto" w:fill="EFEFEF"/>
+          <w:lang w:val="en-IN" w:eastAsia="en-GB"/>
+        </w:rPr>
+        <w:t>build</w:t>
+      </w:r>
+      <w:r>
+        <w:rPr>
+          <w:shd w:val="clear" w:color="auto" w:fill="EFEFEF"/>
+          <w:lang w:val="en-IN" w:eastAsia="en-GB"/>
+        </w:rPr>
+        <w:t>&gt;</w:t>
+      </w:r>
+      <w:r>
+        <w:rPr>
+          <w:lang w:val="en-IN" w:eastAsia="en-GB"/>
+        </w:rPr>
+        <w:br/>
+        <w:t xml:space="preserve">   </w:t>
+      </w:r>
+      <w:r>
+        <w:rPr>
+          <w:shd w:val="clear" w:color="auto" w:fill="EFEFEF"/>
+          <w:lang w:val="en-IN" w:eastAsia="en-GB"/>
+        </w:rPr>
+        <w:t>&lt;</w:t>
+      </w:r>
+      <w:r>
+        <w:rPr>
+          <w:b/>
+          <w:bCs/>
+          <w:color w:val="000080"/>
+          <w:shd w:val="clear" w:color="auto" w:fill="EFEFEF"/>
+          <w:lang w:val="en-IN" w:eastAsia="en-GB"/>
+        </w:rPr>
+        <w:t>plugins</w:t>
+      </w:r>
+      <w:r>
+        <w:rPr>
+          <w:shd w:val="clear" w:color="auto" w:fill="EFEFEF"/>
+          <w:lang w:val="en-IN" w:eastAsia="en-GB"/>
+        </w:rPr>
+        <w:t>&gt;</w:t>
+      </w:r>
+      <w:r>
+        <w:rPr>
+          <w:shd w:val="clear" w:color="auto" w:fill="EFEFEF"/>
+          <w:lang w:val="en-IN" w:eastAsia="en-GB"/>
+        </w:rPr>
+        <w:t xml:space="preserve"> </w:t>
+      </w:r>
+      <w:r>
+        <w:rPr>
+          <w:lang w:val="en-IN" w:eastAsia="en-GB"/>
+        </w:rPr>
+        <w:br/>
+      </w:r>
+      <w:r>
+        <w:rPr>
+          <w:lang w:val="en-IN" w:eastAsia="en-GB"/>
+        </w:rPr>
+        <w:br/>
+        <w:t xml:space="preserve">      </w:t>
+      </w:r>
+      <w:r>
+        <w:rPr>
+          <w:shd w:val="clear" w:color="auto" w:fill="EFEFEF"/>
+          <w:lang w:val="en-IN" w:eastAsia="en-GB"/>
+        </w:rPr>
+        <w:t>&lt;</w:t>
+      </w:r>
+      <w:r>
+        <w:rPr>
+          <w:b/>
+          <w:bCs/>
+          <w:color w:val="000080"/>
+          <w:shd w:val="clear" w:color="auto" w:fill="EFEFEF"/>
+          <w:lang w:val="en-IN" w:eastAsia="en-GB"/>
+        </w:rPr>
+        <w:t>plugin</w:t>
+      </w:r>
+      <w:r>
+        <w:rPr>
+          <w:shd w:val="clear" w:color="auto" w:fill="EFEFEF"/>
+          <w:lang w:val="en-IN" w:eastAsia="en-GB"/>
+        </w:rPr>
+        <w:t>&gt;</w:t>
+      </w:r>
+      <w:r>
+        <w:rPr>
+          <w:lang w:val="en-IN" w:eastAsia="en-GB"/>
+        </w:rPr>
+        <w:br/>
+        <w:t xml:space="preserve">         </w:t>
+      </w:r>
+      <w:r>
+        <w:rPr>
+          <w:shd w:val="clear" w:color="auto" w:fill="EFEFEF"/>
+          <w:lang w:val="en-IN" w:eastAsia="en-GB"/>
+        </w:rPr>
+        <w:t>&lt;</w:t>
+      </w:r>
+      <w:proofErr w:type="spellStart"/>
+      <w:r>
+        <w:rPr>
+          <w:b/>
+          <w:bCs/>
+          <w:color w:val="000080"/>
+          <w:shd w:val="clear" w:color="auto" w:fill="EFEFEF"/>
+          <w:lang w:val="en-IN" w:eastAsia="en-GB"/>
+        </w:rPr>
+        <w:t>groupId</w:t>
+      </w:r>
+      <w:proofErr w:type="spellEnd"/>
+      <w:r>
+        <w:rPr>
+          <w:shd w:val="clear" w:color="auto" w:fill="EFEFEF"/>
+          <w:lang w:val="en-IN" w:eastAsia="en-GB"/>
+        </w:rPr>
+        <w:t>&gt;</w:t>
+      </w:r>
+      <w:proofErr w:type="spellStart"/>
+      <w:r>
+        <w:rPr>
+          <w:lang w:val="en-IN" w:eastAsia="en-GB"/>
+        </w:rPr>
+        <w:t>org.codehaus.mojo</w:t>
+      </w:r>
+      <w:proofErr w:type="spellEnd"/>
+      <w:r>
+        <w:rPr>
+          <w:shd w:val="clear" w:color="auto" w:fill="EFEFEF"/>
+          <w:lang w:val="en-IN" w:eastAsia="en-GB"/>
+        </w:rPr>
+        <w:t>&lt;/</w:t>
+      </w:r>
+      <w:proofErr w:type="spellStart"/>
+      <w:r>
+        <w:rPr>
+          <w:b/>
+          <w:bCs/>
+          <w:color w:val="000080"/>
+          <w:shd w:val="clear" w:color="auto" w:fill="EFEFEF"/>
+          <w:lang w:val="en-IN" w:eastAsia="en-GB"/>
+        </w:rPr>
+        <w:t>groupId</w:t>
+      </w:r>
+      <w:proofErr w:type="spellEnd"/>
+      <w:r>
+        <w:rPr>
+          <w:shd w:val="clear" w:color="auto" w:fill="EFEFEF"/>
+          <w:lang w:val="en-IN" w:eastAsia="en-GB"/>
+        </w:rPr>
+        <w:t>&gt;</w:t>
+      </w:r>
+      <w:r>
+        <w:rPr>
+          <w:lang w:val="en-IN" w:eastAsia="en-GB"/>
+        </w:rPr>
+        <w:br/>
+        <w:t xml:space="preserve">         </w:t>
+      </w:r>
+      <w:r>
+        <w:rPr>
+          <w:shd w:val="clear" w:color="auto" w:fill="EFEFEF"/>
+          <w:lang w:val="en-IN" w:eastAsia="en-GB"/>
+        </w:rPr>
+        <w:t>&lt;</w:t>
+      </w:r>
+      <w:proofErr w:type="spellStart"/>
+      <w:r>
+        <w:rPr>
+          <w:b/>
+          <w:bCs/>
+          <w:color w:val="000080"/>
+          <w:shd w:val="clear" w:color="auto" w:fill="EFEFEF"/>
+          <w:lang w:val="en-IN" w:eastAsia="en-GB"/>
+        </w:rPr>
+        <w:t>artifactId</w:t>
+      </w:r>
+      <w:proofErr w:type="spellEnd"/>
+      <w:r>
+        <w:rPr>
+          <w:shd w:val="clear" w:color="auto" w:fill="EFEFEF"/>
+          <w:lang w:val="en-IN" w:eastAsia="en-GB"/>
+        </w:rPr>
+        <w:t>&gt;</w:t>
+      </w:r>
+      <w:r>
+        <w:rPr>
+          <w:lang w:val="en-IN" w:eastAsia="en-GB"/>
+        </w:rPr>
+        <w:t>jaxb2-maven-plugin</w:t>
+      </w:r>
+      <w:r>
+        <w:rPr>
+          <w:shd w:val="clear" w:color="auto" w:fill="EFEFEF"/>
+          <w:lang w:val="en-IN" w:eastAsia="en-GB"/>
+        </w:rPr>
+        <w:t>&lt;/</w:t>
+      </w:r>
+      <w:proofErr w:type="spellStart"/>
+      <w:r>
+        <w:rPr>
+          <w:b/>
+          <w:bCs/>
+          <w:color w:val="000080"/>
+          <w:shd w:val="clear" w:color="auto" w:fill="EFEFEF"/>
+          <w:lang w:val="en-IN" w:eastAsia="en-GB"/>
+        </w:rPr>
+        <w:t>artifactId</w:t>
+      </w:r>
+      <w:proofErr w:type="spellEnd"/>
+      <w:r>
+        <w:rPr>
+          <w:shd w:val="clear" w:color="auto" w:fill="EFEFEF"/>
+          <w:lang w:val="en-IN" w:eastAsia="en-GB"/>
+        </w:rPr>
+        <w:t>&gt;</w:t>
+      </w:r>
+      <w:r>
+        <w:rPr>
+          <w:lang w:val="en-IN" w:eastAsia="en-GB"/>
+        </w:rPr>
+        <w:br/>
+      </w:r>
+      <w:r>
+        <w:rPr>
+          <w:lang w:val="en-IN" w:eastAsia="en-GB"/>
+        </w:rPr>
+        <w:lastRenderedPageBreak/>
+        <w:t xml:space="preserve">         </w:t>
+      </w:r>
+      <w:r>
+        <w:rPr>
+          <w:shd w:val="clear" w:color="auto" w:fill="EFEFEF"/>
+          <w:lang w:val="en-IN" w:eastAsia="en-GB"/>
+        </w:rPr>
+        <w:t>&lt;</w:t>
+      </w:r>
+      <w:r>
+        <w:rPr>
+          <w:b/>
+          <w:bCs/>
+          <w:color w:val="000080"/>
+          <w:shd w:val="clear" w:color="auto" w:fill="EFEFEF"/>
+          <w:lang w:val="en-IN" w:eastAsia="en-GB"/>
+        </w:rPr>
+        <w:t>version</w:t>
+      </w:r>
+      <w:r>
+        <w:rPr>
+          <w:shd w:val="clear" w:color="auto" w:fill="EFEFEF"/>
+          <w:lang w:val="en-IN" w:eastAsia="en-GB"/>
+        </w:rPr>
+        <w:t>&gt;</w:t>
+      </w:r>
+      <w:r>
+        <w:rPr>
+          <w:lang w:val="en-IN" w:eastAsia="en-GB"/>
+        </w:rPr>
+        <w:t>2.5.0</w:t>
+      </w:r>
+      <w:r>
+        <w:rPr>
+          <w:shd w:val="clear" w:color="auto" w:fill="EFEFEF"/>
+          <w:lang w:val="en-IN" w:eastAsia="en-GB"/>
+        </w:rPr>
+        <w:t>&lt;/</w:t>
+      </w:r>
+      <w:r>
+        <w:rPr>
+          <w:b/>
+          <w:bCs/>
+          <w:color w:val="000080"/>
+          <w:shd w:val="clear" w:color="auto" w:fill="EFEFEF"/>
+          <w:lang w:val="en-IN" w:eastAsia="en-GB"/>
+        </w:rPr>
+        <w:t>version</w:t>
+      </w:r>
+      <w:r>
+        <w:rPr>
+          <w:shd w:val="clear" w:color="auto" w:fill="EFEFEF"/>
+          <w:lang w:val="en-IN" w:eastAsia="en-GB"/>
+        </w:rPr>
+        <w:t>&gt;</w:t>
+      </w:r>
+      <w:r>
+        <w:rPr>
+          <w:lang w:val="en-IN" w:eastAsia="en-GB"/>
+        </w:rPr>
+        <w:br/>
+        <w:t xml:space="preserve">         </w:t>
+      </w:r>
+      <w:r>
+        <w:rPr>
+          <w:shd w:val="clear" w:color="auto" w:fill="EFEFEF"/>
+          <w:lang w:val="en-IN" w:eastAsia="en-GB"/>
+        </w:rPr>
+        <w:t>&lt;</w:t>
+      </w:r>
+      <w:r>
+        <w:rPr>
+          <w:b/>
+          <w:bCs/>
+          <w:color w:val="000080"/>
+          <w:shd w:val="clear" w:color="auto" w:fill="EFEFEF"/>
+          <w:lang w:val="en-IN" w:eastAsia="en-GB"/>
+        </w:rPr>
+        <w:t>executions</w:t>
+      </w:r>
+      <w:r>
+        <w:rPr>
+          <w:shd w:val="clear" w:color="auto" w:fill="EFEFEF"/>
+          <w:lang w:val="en-IN" w:eastAsia="en-GB"/>
+        </w:rPr>
+        <w:t>&gt;</w:t>
+      </w:r>
+      <w:r>
+        <w:rPr>
+          <w:lang w:val="en-IN" w:eastAsia="en-GB"/>
+        </w:rPr>
+        <w:br/>
+        <w:t xml:space="preserve">            </w:t>
+      </w:r>
+      <w:r>
+        <w:rPr>
+          <w:shd w:val="clear" w:color="auto" w:fill="EFEFEF"/>
+          <w:lang w:val="en-IN" w:eastAsia="en-GB"/>
+        </w:rPr>
+        <w:t>&lt;</w:t>
+      </w:r>
+      <w:r>
+        <w:rPr>
+          <w:b/>
+          <w:bCs/>
+          <w:color w:val="000080"/>
+          <w:shd w:val="clear" w:color="auto" w:fill="EFEFEF"/>
+          <w:lang w:val="en-IN" w:eastAsia="en-GB"/>
+        </w:rPr>
+        <w:t>execution</w:t>
+      </w:r>
+      <w:r>
+        <w:rPr>
+          <w:shd w:val="clear" w:color="auto" w:fill="EFEFEF"/>
+          <w:lang w:val="en-IN" w:eastAsia="en-GB"/>
+        </w:rPr>
+        <w:t>&gt;</w:t>
+      </w:r>
+      <w:r>
+        <w:rPr>
+          <w:lang w:val="en-IN" w:eastAsia="en-GB"/>
+        </w:rPr>
+        <w:br/>
+        <w:t xml:space="preserve">               </w:t>
+      </w:r>
+      <w:r>
+        <w:rPr>
+          <w:shd w:val="clear" w:color="auto" w:fill="EFEFEF"/>
+          <w:lang w:val="en-IN" w:eastAsia="en-GB"/>
+        </w:rPr>
+        <w:t>&lt;</w:t>
+      </w:r>
+      <w:r>
+        <w:rPr>
+          <w:b/>
+          <w:bCs/>
+          <w:color w:val="000080"/>
+          <w:shd w:val="clear" w:color="auto" w:fill="EFEFEF"/>
+          <w:lang w:val="en-IN" w:eastAsia="en-GB"/>
+        </w:rPr>
+        <w:t>id</w:t>
+      </w:r>
+      <w:r>
+        <w:rPr>
+          <w:shd w:val="clear" w:color="auto" w:fill="EFEFEF"/>
+          <w:lang w:val="en-IN" w:eastAsia="en-GB"/>
+        </w:rPr>
+        <w:t>&gt;</w:t>
+      </w:r>
+      <w:proofErr w:type="spellStart"/>
+      <w:r>
+        <w:rPr>
+          <w:lang w:val="en-IN" w:eastAsia="en-GB"/>
+        </w:rPr>
+        <w:t>schemagen</w:t>
+      </w:r>
+      <w:proofErr w:type="spellEnd"/>
+      <w:r>
+        <w:rPr>
+          <w:shd w:val="clear" w:color="auto" w:fill="EFEFEF"/>
+          <w:lang w:val="en-IN" w:eastAsia="en-GB"/>
+        </w:rPr>
+        <w:t>&lt;/</w:t>
+      </w:r>
+      <w:r>
+        <w:rPr>
+          <w:b/>
+          <w:bCs/>
+          <w:color w:val="000080"/>
+          <w:shd w:val="clear" w:color="auto" w:fill="EFEFEF"/>
+          <w:lang w:val="en-IN" w:eastAsia="en-GB"/>
+        </w:rPr>
+        <w:t>id</w:t>
+      </w:r>
+      <w:r>
+        <w:rPr>
+          <w:shd w:val="clear" w:color="auto" w:fill="EFEFEF"/>
+          <w:lang w:val="en-IN" w:eastAsia="en-GB"/>
+        </w:rPr>
+        <w:t>&gt;</w:t>
+      </w:r>
+      <w:r>
+        <w:rPr>
+          <w:lang w:val="en-IN" w:eastAsia="en-GB"/>
+        </w:rPr>
+        <w:br/>
+        <w:t xml:space="preserve">               </w:t>
+      </w:r>
+      <w:r>
+        <w:rPr>
+          <w:shd w:val="clear" w:color="auto" w:fill="EFEFEF"/>
+          <w:lang w:val="en-IN" w:eastAsia="en-GB"/>
+        </w:rPr>
+        <w:t>&lt;</w:t>
+      </w:r>
+      <w:r>
+        <w:rPr>
+          <w:b/>
+          <w:bCs/>
+          <w:color w:val="000080"/>
+          <w:shd w:val="clear" w:color="auto" w:fill="EFEFEF"/>
+          <w:lang w:val="en-IN" w:eastAsia="en-GB"/>
+        </w:rPr>
+        <w:t>goals</w:t>
+      </w:r>
+      <w:r>
+        <w:rPr>
+          <w:shd w:val="clear" w:color="auto" w:fill="EFEFEF"/>
+          <w:lang w:val="en-IN" w:eastAsia="en-GB"/>
+        </w:rPr>
+        <w:t>&gt;</w:t>
+      </w:r>
+      <w:r>
+        <w:rPr>
+          <w:lang w:val="en-IN" w:eastAsia="en-GB"/>
+        </w:rPr>
+        <w:br/>
+        <w:t xml:space="preserve">                  </w:t>
+      </w:r>
+      <w:r>
+        <w:rPr>
+          <w:shd w:val="clear" w:color="auto" w:fill="EFEFEF"/>
+          <w:lang w:val="en-IN" w:eastAsia="en-GB"/>
+        </w:rPr>
+        <w:t>&lt;</w:t>
+      </w:r>
+      <w:r>
+        <w:rPr>
+          <w:b/>
+          <w:bCs/>
+          <w:color w:val="000080"/>
+          <w:shd w:val="clear" w:color="auto" w:fill="EFEFEF"/>
+          <w:lang w:val="en-IN" w:eastAsia="en-GB"/>
+        </w:rPr>
+        <w:t>goal</w:t>
+      </w:r>
+      <w:r>
+        <w:rPr>
+          <w:shd w:val="clear" w:color="auto" w:fill="EFEFEF"/>
+          <w:lang w:val="en-IN" w:eastAsia="en-GB"/>
+        </w:rPr>
+        <w:t>&gt;</w:t>
+      </w:r>
+      <w:proofErr w:type="spellStart"/>
+      <w:r>
+        <w:rPr>
+          <w:lang w:val="en-IN" w:eastAsia="en-GB"/>
+        </w:rPr>
+        <w:t>schemagen</w:t>
+      </w:r>
+      <w:proofErr w:type="spellEnd"/>
+      <w:r>
+        <w:rPr>
+          <w:shd w:val="clear" w:color="auto" w:fill="EFEFEF"/>
+          <w:lang w:val="en-IN" w:eastAsia="en-GB"/>
+        </w:rPr>
+        <w:t>&lt;/</w:t>
+      </w:r>
+      <w:r>
+        <w:rPr>
+          <w:b/>
+          <w:bCs/>
+          <w:color w:val="000080"/>
+          <w:shd w:val="clear" w:color="auto" w:fill="EFEFEF"/>
+          <w:lang w:val="en-IN" w:eastAsia="en-GB"/>
+        </w:rPr>
+        <w:t>goal</w:t>
+      </w:r>
+      <w:r>
+        <w:rPr>
+          <w:shd w:val="clear" w:color="auto" w:fill="EFEFEF"/>
+          <w:lang w:val="en-IN" w:eastAsia="en-GB"/>
+        </w:rPr>
+        <w:t>&gt;</w:t>
+      </w:r>
+      <w:r>
+        <w:rPr>
+          <w:lang w:val="en-IN" w:eastAsia="en-GB"/>
+        </w:rPr>
+        <w:br/>
+        <w:t xml:space="preserve">               </w:t>
+      </w:r>
+      <w:r>
+        <w:rPr>
+          <w:shd w:val="clear" w:color="auto" w:fill="EFEFEF"/>
+          <w:lang w:val="en-IN" w:eastAsia="en-GB"/>
+        </w:rPr>
+        <w:t>&lt;/</w:t>
+      </w:r>
+      <w:r>
+        <w:rPr>
+          <w:b/>
+          <w:bCs/>
+          <w:color w:val="000080"/>
+          <w:shd w:val="clear" w:color="auto" w:fill="EFEFEF"/>
+          <w:lang w:val="en-IN" w:eastAsia="en-GB"/>
+        </w:rPr>
+        <w:t>goals</w:t>
+      </w:r>
+      <w:r>
+        <w:rPr>
+          <w:shd w:val="clear" w:color="auto" w:fill="EFEFEF"/>
+          <w:lang w:val="en-IN" w:eastAsia="en-GB"/>
+        </w:rPr>
+        <w:t>&gt;</w:t>
+      </w:r>
+      <w:r>
+        <w:rPr>
+          <w:lang w:val="en-IN" w:eastAsia="en-GB"/>
+        </w:rPr>
+        <w:br/>
+        <w:t xml:space="preserve">            </w:t>
+      </w:r>
+      <w:r>
+        <w:rPr>
+          <w:shd w:val="clear" w:color="auto" w:fill="EFEFEF"/>
+          <w:lang w:val="en-IN" w:eastAsia="en-GB"/>
+        </w:rPr>
+        <w:t>&lt;/</w:t>
+      </w:r>
+      <w:r>
+        <w:rPr>
+          <w:b/>
+          <w:bCs/>
+          <w:color w:val="000080"/>
+          <w:shd w:val="clear" w:color="auto" w:fill="EFEFEF"/>
+          <w:lang w:val="en-IN" w:eastAsia="en-GB"/>
+        </w:rPr>
+        <w:t>execution</w:t>
+      </w:r>
+      <w:r>
+        <w:rPr>
+          <w:shd w:val="clear" w:color="auto" w:fill="EFEFEF"/>
+          <w:lang w:val="en-IN" w:eastAsia="en-GB"/>
+        </w:rPr>
+        <w:t>&gt;</w:t>
+      </w:r>
+      <w:r>
+        <w:rPr>
+          <w:lang w:val="en-IN" w:eastAsia="en-GB"/>
+        </w:rPr>
+        <w:br/>
+        <w:t xml:space="preserve">         </w:t>
+      </w:r>
+      <w:r>
+        <w:rPr>
+          <w:shd w:val="clear" w:color="auto" w:fill="EFEFEF"/>
+          <w:lang w:val="en-IN" w:eastAsia="en-GB"/>
+        </w:rPr>
+        <w:t>&lt;/</w:t>
+      </w:r>
+      <w:r>
+        <w:rPr>
+          <w:b/>
+          <w:bCs/>
+          <w:color w:val="000080"/>
+          <w:shd w:val="clear" w:color="auto" w:fill="EFEFEF"/>
+          <w:lang w:val="en-IN" w:eastAsia="en-GB"/>
+        </w:rPr>
+        <w:t>executions</w:t>
+      </w:r>
+      <w:r>
+        <w:rPr>
+          <w:shd w:val="clear" w:color="auto" w:fill="EFEFEF"/>
+          <w:lang w:val="en-IN" w:eastAsia="en-GB"/>
+        </w:rPr>
+        <w:t>&gt;</w:t>
+      </w:r>
+      <w:r>
+        <w:rPr>
+          <w:lang w:val="en-IN" w:eastAsia="en-GB"/>
+        </w:rPr>
+        <w:br/>
+        <w:t xml:space="preserve">         </w:t>
+      </w:r>
+      <w:r>
+        <w:rPr>
+          <w:shd w:val="clear" w:color="auto" w:fill="EFEFEF"/>
+          <w:lang w:val="en-IN" w:eastAsia="en-GB"/>
+        </w:rPr>
+        <w:t>&lt;</w:t>
+      </w:r>
+      <w:r>
+        <w:rPr>
+          <w:b/>
+          <w:bCs/>
+          <w:color w:val="000080"/>
+          <w:shd w:val="clear" w:color="auto" w:fill="EFEFEF"/>
+          <w:lang w:val="en-IN" w:eastAsia="en-GB"/>
+        </w:rPr>
+        <w:t>configuration</w:t>
+      </w:r>
+      <w:r>
+        <w:rPr>
+          <w:shd w:val="clear" w:color="auto" w:fill="EFEFEF"/>
+          <w:lang w:val="en-IN" w:eastAsia="en-GB"/>
+        </w:rPr>
+        <w:t>&gt;</w:t>
+      </w:r>
+      <w:r>
+        <w:rPr>
+          <w:lang w:val="en-IN" w:eastAsia="en-GB"/>
+        </w:rPr>
+        <w:br/>
+        <w:t xml:space="preserve">            </w:t>
+      </w:r>
+      <w:r>
+        <w:rPr>
+          <w:shd w:val="clear" w:color="auto" w:fill="EFEFEF"/>
+          <w:lang w:val="en-IN" w:eastAsia="en-GB"/>
+        </w:rPr>
+        <w:t>&lt;</w:t>
+      </w:r>
+      <w:r>
+        <w:rPr>
+          <w:b/>
+          <w:bCs/>
+          <w:color w:val="000080"/>
+          <w:shd w:val="clear" w:color="auto" w:fill="EFEFEF"/>
+          <w:lang w:val="en-IN" w:eastAsia="en-GB"/>
+        </w:rPr>
+        <w:t>sources</w:t>
+      </w:r>
+      <w:r>
+        <w:rPr>
+          <w:shd w:val="clear" w:color="auto" w:fill="EFEFEF"/>
+          <w:lang w:val="en-IN" w:eastAsia="en-GB"/>
+        </w:rPr>
+        <w:t>&gt;</w:t>
+      </w:r>
+      <w:r>
+        <w:rPr>
+          <w:lang w:val="en-IN" w:eastAsia="en-GB"/>
+        </w:rPr>
+        <w:br/>
+        <w:t xml:space="preserve">               </w:t>
+      </w:r>
+      <w:r>
+        <w:rPr>
+          <w:i/>
+          <w:iCs/>
+          <w:color w:val="808080"/>
+          <w:lang w:val="en-IN" w:eastAsia="en-GB"/>
+        </w:rPr>
+        <w:t>&lt;!-- Update XML DTOs location here --&gt;</w:t>
+      </w:r>
+      <w:r>
+        <w:rPr>
+          <w:i/>
+          <w:iCs/>
+          <w:color w:val="808080"/>
+          <w:lang w:val="en-IN" w:eastAsia="en-GB"/>
+        </w:rPr>
+        <w:br/>
+      </w:r>
+      <w:r>
+        <w:rPr>
+          <w:i/>
+          <w:iCs/>
+          <w:color w:val="FF0000"/>
+          <w:lang w:val="en-IN" w:eastAsia="en-GB"/>
+        </w:rPr>
+        <w:t xml:space="preserve">               </w:t>
+      </w:r>
+      <w:r>
+        <w:rPr>
+          <w:color w:val="FF0000"/>
+          <w:shd w:val="clear" w:color="auto" w:fill="EFEFEF"/>
+          <w:lang w:val="en-IN" w:eastAsia="en-GB"/>
+        </w:rPr>
+        <w:t>&lt;</w:t>
+      </w:r>
+      <w:bookmarkStart w:id="25" w:name="OLE_LINK19"/>
+      <w:bookmarkStart w:id="26" w:name="OLE_LINK20"/>
+      <w:r>
+        <w:rPr>
+          <w:b/>
+          <w:bCs/>
+          <w:color w:val="FF0000"/>
+          <w:shd w:val="clear" w:color="auto" w:fill="EFEFEF"/>
+          <w:lang w:val="en-IN" w:eastAsia="en-GB"/>
+        </w:rPr>
+        <w:t>source</w:t>
+      </w:r>
+      <w:bookmarkEnd w:id="25"/>
+      <w:bookmarkEnd w:id="26"/>
+      <w:r>
+        <w:rPr>
+          <w:color w:val="FF0000"/>
+          <w:shd w:val="clear" w:color="auto" w:fill="EFEFEF"/>
+          <w:lang w:val="en-IN" w:eastAsia="en-GB"/>
+        </w:rPr>
+        <w:t>&gt;</w:t>
+      </w:r>
+      <w:proofErr w:type="spellStart"/>
+      <w:r>
+        <w:rPr>
+          <w:color w:val="FF0000"/>
+          <w:lang w:val="en-IN" w:eastAsia="en-GB"/>
+        </w:rPr>
+        <w:t>src</w:t>
+      </w:r>
+      <w:proofErr w:type="spellEnd"/>
+      <w:r>
+        <w:rPr>
+          <w:color w:val="FF0000"/>
+          <w:lang w:val="en-IN" w:eastAsia="en-GB"/>
+        </w:rPr>
+        <w:t>/main/java/com/employee/</w:t>
+      </w:r>
+      <w:proofErr w:type="spellStart"/>
+      <w:r>
+        <w:rPr>
+          <w:color w:val="FF0000"/>
+          <w:lang w:val="en-IN" w:eastAsia="en-GB"/>
+        </w:rPr>
+        <w:t>api</w:t>
+      </w:r>
+      <w:proofErr w:type="spellEnd"/>
+      <w:r>
+        <w:rPr>
+          <w:color w:val="FF0000"/>
+          <w:lang w:val="en-IN" w:eastAsia="en-GB"/>
+        </w:rPr>
+        <w:t>/v1/model/</w:t>
+      </w:r>
+      <w:proofErr w:type="spellStart"/>
+      <w:r>
+        <w:rPr>
+          <w:color w:val="FF0000"/>
+          <w:lang w:val="en-IN" w:eastAsia="en-GB"/>
+        </w:rPr>
+        <w:t>dto</w:t>
+      </w:r>
+      <w:proofErr w:type="spellEnd"/>
+      <w:r>
+        <w:rPr>
+          <w:color w:val="FF0000"/>
+          <w:shd w:val="clear" w:color="auto" w:fill="EFEFEF"/>
+          <w:lang w:val="en-IN" w:eastAsia="en-GB"/>
+        </w:rPr>
+        <w:t>&lt;/</w:t>
+      </w:r>
+      <w:r>
+        <w:rPr>
+          <w:b/>
+          <w:bCs/>
+          <w:color w:val="FF0000"/>
+          <w:shd w:val="clear" w:color="auto" w:fill="EFEFEF"/>
+          <w:lang w:val="en-IN" w:eastAsia="en-GB"/>
+        </w:rPr>
+        <w:t>source</w:t>
+      </w:r>
+      <w:r>
+        <w:rPr>
+          <w:color w:val="FF0000"/>
+          <w:shd w:val="clear" w:color="auto" w:fill="EFEFEF"/>
+          <w:lang w:val="en-IN" w:eastAsia="en-GB"/>
+        </w:rPr>
+        <w:t>&gt;</w:t>
+      </w:r>
+      <w:r>
+        <w:rPr>
+          <w:lang w:val="en-IN" w:eastAsia="en-GB"/>
+        </w:rPr>
+        <w:br/>
+        <w:t xml:space="preserve">            </w:t>
+      </w:r>
+      <w:r>
+        <w:rPr>
+          <w:shd w:val="clear" w:color="auto" w:fill="EFEFEF"/>
+          <w:lang w:val="en-IN" w:eastAsia="en-GB"/>
+        </w:rPr>
+        <w:t>&lt;/</w:t>
+      </w:r>
+      <w:r>
+        <w:rPr>
+          <w:b/>
+          <w:bCs/>
+          <w:color w:val="000080"/>
+          <w:shd w:val="clear" w:color="auto" w:fill="EFEFEF"/>
+          <w:lang w:val="en-IN" w:eastAsia="en-GB"/>
+        </w:rPr>
+        <w:t>sources</w:t>
+      </w:r>
+      <w:r>
+        <w:rPr>
+          <w:shd w:val="clear" w:color="auto" w:fill="EFEFEF"/>
+          <w:lang w:val="en-IN" w:eastAsia="en-GB"/>
+        </w:rPr>
+        <w:t>&gt;</w:t>
+      </w:r>
+      <w:r>
+        <w:rPr>
+          <w:lang w:val="en-IN" w:eastAsia="en-GB"/>
+        </w:rPr>
+        <w:br/>
+        <w:t xml:space="preserve">         </w:t>
+      </w:r>
+      <w:r>
+        <w:rPr>
+          <w:shd w:val="clear" w:color="auto" w:fill="EFEFEF"/>
+          <w:lang w:val="en-IN" w:eastAsia="en-GB"/>
+        </w:rPr>
+        <w:t>&lt;/</w:t>
+      </w:r>
+      <w:r>
+        <w:rPr>
+          <w:b/>
+          <w:bCs/>
+          <w:color w:val="000080"/>
+          <w:shd w:val="clear" w:color="auto" w:fill="EFEFEF"/>
+          <w:lang w:val="en-IN" w:eastAsia="en-GB"/>
+        </w:rPr>
+        <w:t>configuration</w:t>
+      </w:r>
+      <w:r>
+        <w:rPr>
+          <w:shd w:val="clear" w:color="auto" w:fill="EFEFEF"/>
+          <w:lang w:val="en-IN" w:eastAsia="en-GB"/>
+        </w:rPr>
+        <w:t>&gt;</w:t>
+      </w:r>
+      <w:r>
+        <w:rPr>
+          <w:lang w:val="en-IN" w:eastAsia="en-GB"/>
+        </w:rPr>
+        <w:br/>
+        <w:t xml:space="preserve">      </w:t>
+      </w:r>
+      <w:r>
+        <w:rPr>
+          <w:shd w:val="clear" w:color="auto" w:fill="EFEFEF"/>
+          <w:lang w:val="en-IN" w:eastAsia="en-GB"/>
+        </w:rPr>
+        <w:t>&lt;/</w:t>
+      </w:r>
+      <w:r>
+        <w:rPr>
+          <w:b/>
+          <w:bCs/>
+          <w:color w:val="000080"/>
+          <w:shd w:val="clear" w:color="auto" w:fill="EFEFEF"/>
+          <w:lang w:val="en-IN" w:eastAsia="en-GB"/>
+        </w:rPr>
+        <w:t>plugin</w:t>
+      </w:r>
+      <w:r>
+        <w:rPr>
+          <w:shd w:val="clear" w:color="auto" w:fill="EFEFEF"/>
+          <w:lang w:val="en-IN" w:eastAsia="en-GB"/>
+        </w:rPr>
+        <w:t>&gt;</w:t>
+      </w:r>
+      <w:r>
+        <w:rPr>
+          <w:lang w:val="en-IN" w:eastAsia="en-GB"/>
+        </w:rPr>
+        <w:br/>
+      </w:r>
+      <w:r>
+        <w:rPr>
+          <w:lang w:val="en-IN" w:eastAsia="en-GB"/>
+        </w:rPr>
+        <w:br/>
+        <w:t xml:space="preserve">   </w:t>
+      </w:r>
+      <w:r>
+        <w:rPr>
+          <w:shd w:val="clear" w:color="auto" w:fill="EFEFEF"/>
+          <w:lang w:val="en-IN" w:eastAsia="en-GB"/>
+        </w:rPr>
+        <w:t>&lt;/</w:t>
+      </w:r>
+      <w:r>
+        <w:rPr>
+          <w:b/>
+          <w:bCs/>
+          <w:color w:val="000080"/>
+          <w:shd w:val="clear" w:color="auto" w:fill="EFEFEF"/>
+          <w:lang w:val="en-IN" w:eastAsia="en-GB"/>
+        </w:rPr>
+        <w:t>plugins</w:t>
+      </w:r>
+      <w:r>
+        <w:rPr>
+          <w:shd w:val="clear" w:color="auto" w:fill="EFEFEF"/>
+          <w:lang w:val="en-IN" w:eastAsia="en-GB"/>
+        </w:rPr>
+        <w:t>&gt;</w:t>
+      </w:r>
+      <w:r>
+        <w:rPr>
+          <w:lang w:val="en-IN" w:eastAsia="en-GB"/>
+        </w:rPr>
+        <w:br/>
+      </w:r>
+      <w:r>
+        <w:rPr>
+          <w:shd w:val="clear" w:color="auto" w:fill="EFEFEF"/>
+          <w:lang w:val="en-IN" w:eastAsia="en-GB"/>
+        </w:rPr>
+        <w:t>&lt;/</w:t>
+      </w:r>
+      <w:r>
+        <w:rPr>
+          <w:b/>
+          <w:bCs/>
+          <w:color w:val="000080"/>
+          <w:shd w:val="clear" w:color="auto" w:fill="EFEFEF"/>
+          <w:lang w:val="en-IN" w:eastAsia="en-GB"/>
+        </w:rPr>
+        <w:t>build</w:t>
+      </w:r>
+      <w:r>
+        <w:rPr>
+          <w:shd w:val="clear" w:color="auto" w:fill="EFEFEF"/>
+          <w:lang w:val="en-IN" w:eastAsia="en-GB"/>
+        </w:rPr>
+        <w:t>&gt;</w:t>
+      </w:r>
+    </w:p>
+    <w:bookmarkEnd w:id="23"/>
+    <w:bookmarkEnd w:id="24"/>
+    <w:p/>
+    <w:p>
+      <w:r>
+        <w:rPr>
+          <w:rFonts w:ascii="Courier New" w:eastAsia="Times New Roman" w:hAnsi="Courier New" w:cs="Courier New"/>
+          <w:b/>
+          <w:bCs/>
+          <w:color w:val="FF0000"/>
+          <w:shd w:val="clear" w:color="auto" w:fill="EFEFEF"/>
+          <w:lang w:val="en-IN" w:eastAsia="en-GB"/>
+        </w:rPr>
+        <w:t>&lt;</w:t>
+      </w:r>
+      <w:r>
+        <w:rPr>
+          <w:rFonts w:ascii="Courier New" w:eastAsia="Times New Roman" w:hAnsi="Courier New" w:cs="Courier New"/>
+          <w:b/>
+          <w:bCs/>
+          <w:color w:val="FF0000"/>
+          <w:shd w:val="clear" w:color="auto" w:fill="EFEFEF"/>
+          <w:lang w:val="en-IN" w:eastAsia="en-GB"/>
+        </w:rPr>
+        <w:t>source</w:t>
+      </w:r>
+      <w:r>
+        <w:rPr>
+          <w:rFonts w:ascii="Courier New" w:eastAsia="Times New Roman" w:hAnsi="Courier New" w:cs="Courier New"/>
+          <w:b/>
+          <w:bCs/>
+          <w:color w:val="FF0000"/>
+          <w:shd w:val="clear" w:color="auto" w:fill="EFEFEF"/>
+          <w:lang w:val="en-IN" w:eastAsia="en-GB"/>
+        </w:rPr>
+        <w:t xml:space="preserve">&gt; - here we need to update </w:t>
+      </w:r>
+      <w:proofErr w:type="spellStart"/>
+      <w:r>
+        <w:rPr>
+          <w:rFonts w:ascii="Courier New" w:eastAsia="Times New Roman" w:hAnsi="Courier New" w:cs="Courier New"/>
+          <w:b/>
+          <w:bCs/>
+          <w:color w:val="FF0000"/>
+          <w:shd w:val="clear" w:color="auto" w:fill="EFEFEF"/>
+          <w:lang w:val="en-IN" w:eastAsia="en-GB"/>
+        </w:rPr>
+        <w:t>Dto</w:t>
+      </w:r>
+      <w:proofErr w:type="spellEnd"/>
+      <w:r>
+        <w:rPr>
+          <w:rFonts w:ascii="Courier New" w:eastAsia="Times New Roman" w:hAnsi="Courier New" w:cs="Courier New"/>
+          <w:b/>
+          <w:bCs/>
+          <w:color w:val="FF0000"/>
+          <w:shd w:val="clear" w:color="auto" w:fill="EFEFEF"/>
+          <w:lang w:val="en-IN" w:eastAsia="en-GB"/>
+        </w:rPr>
+        <w:t xml:space="preserve"> classes location</w:t>
+      </w:r>
+    </w:p>
+    <w:p/>
+    <w:p>
+      <w:r>
+        <w:t xml:space="preserve">At last, do </w:t>
+      </w:r>
+      <w:proofErr w:type="spellStart"/>
+      <w:r>
+        <w:rPr>
+          <w:rStyle w:val="BlueSyntaxChar"/>
+        </w:rPr>
+        <w:t>mvn</w:t>
+      </w:r>
+      <w:proofErr w:type="spellEnd"/>
+      <w:r>
+        <w:rPr>
+          <w:rStyle w:val="BlueSyntaxChar"/>
+        </w:rPr>
+        <w:t xml:space="preserve"> clean </w:t>
+      </w:r>
+      <w:proofErr w:type="gramStart"/>
+      <w:r>
+        <w:rPr>
+          <w:rStyle w:val="BlueSyntaxChar"/>
+        </w:rPr>
+        <w:t>install</w:t>
+      </w:r>
+      <w:proofErr w:type="gramEnd"/>
+      <w:r>
+        <w:t xml:space="preserve"> </w:t>
+      </w:r>
+    </w:p>
+    <w:p/>
+    <w:p>
+      <w:r>
+        <w:t>Now, we can see generated schema document inside target/</w:t>
+      </w:r>
+    </w:p>
+    <w:p>
+      <w:r>
+        <w:drawing>
+          <wp:inline distT="0" distB="0" distL="0" distR="0" wp14:anchorId="40118F2E" wp14:editId="1E4E51A9">
+            <wp:extent cx="5943600" cy="2836545"/>
+            <wp:effectExtent l="0" t="0" r="0" b="0"/>
+            <wp:docPr id="1574952040" name="Picture 1"/>
+            <wp:cNvGraphicFramePr>
+              <a:graphicFrameLocks xmlns:a="http://schemas.openxmlformats.org/drawingml/2006/main" noChangeAspect="1"/>
+            </wp:cNvGraphicFramePr>
+            <a:graphic xmlns:a="http://schemas.openxmlformats.org/drawingml/2006/main">
+              <a:graphicData uri="http://schemas.openxmlformats.org/drawingml/2006/picture">
+                <pic:pic xmlns:pic="http://schemas.openxmlformats.org/drawingml/2006/picture">
+                  <pic:nvPicPr>
+                    <pic:cNvPr id="1574952040" name=""/>
+                    <pic:cNvPicPr/>
+                  </pic:nvPicPr>
+                  <pic:blipFill>
+                    <a:blip r:embed="rId15"/>
+                    <a:stretch>
+                      <a:fillRect/>
+                    </a:stretch>
+                  </pic:blipFill>
+                  <pic:spPr>
+                    <a:xfrm>
+                      <a:off x="0" y="0"/>
+                      <a:ext cx="5943600" cy="2836545"/>
+                    </a:xfrm>
+                    <a:prstGeom prst="rect">
+                      <a:avLst/>
+                    </a:prstGeom>
+                  </pic:spPr>
+                </pic:pic>
+              </a:graphicData>
+            </a:graphic>
+          </wp:inline>
+        </w:drawing>
+      </w:r>
+    </w:p>
+    <w:bookmarkEnd w:id="16"/>
+    <w:bookmarkEnd w:id="17"/>
+    <w:bookmarkEnd w:id="18"/>
+    <w:bookmarkEnd w:id="19"/>
+    <w:p/>
+    <w:p/>
+    <w:bookmarkEnd w:id="20"/>
+    <w:bookmarkEnd w:id="21"/>
+    <w:bookmarkEnd w:id="22"/>
+    <w:p/>
+    <w:p/>
+    <w:p>
+      <w:pPr>
+        <w:pStyle w:val="Heading1"/>
+      </w:pPr>
+      <w:r>
+        <w:lastRenderedPageBreak/>
+        <w:t xml:space="preserve">SpringBoot </w:t>
+      </w:r>
+      <w:r>
+        <w:t xml:space="preserve">– </w:t>
+      </w:r>
+      <w:bookmarkStart w:id="27" w:name="OLE_LINK11"/>
+      <w:bookmarkStart w:id="28" w:name="OLE_LINK12"/>
+      <w:r>
+        <w:t>Generate Java</w:t>
+      </w:r>
+      <w:r>
+        <w:t xml:space="preserve"> Classes</w:t>
+      </w:r>
+      <w:r>
+        <w:t xml:space="preserve"> from XML Schema </w:t>
+      </w:r>
+      <w:proofErr w:type="spellStart"/>
+      <w:r>
+        <w:t>Documenet</w:t>
+      </w:r>
+      <w:proofErr w:type="spellEnd"/>
+      <w:r>
+        <w:t xml:space="preserve"> </w:t>
+      </w:r>
+      <w:bookmarkEnd w:id="27"/>
+      <w:bookmarkEnd w:id="28"/>
+    </w:p>
+    <w:p/>
     <w:sectPr>
-      <w:footerReference w:type="default" r:id="rId15"/>
+      <w:footerReference w:type="default" r:id="rId16"/>
       <w:pgSz w:w="12240" w:h="15840" w:code="1"/>
       <w:pgMar w:top="1080" w:right="1440" w:bottom="1080" w:left="1440" w:header="720" w:footer="720" w:gutter="0"/>
       <w:cols w:space="720"/>
@@ -16636,6 +19697,155 @@
     </w:lvl>
   </w:abstractNum>
   <w:abstractNum w:abstractNumId="8" w15:restartNumberingAfterBreak="0">
+    <w:nsid w:val="20C566F8"/>
+    <w:multiLevelType w:val="multilevel"/>
+    <w:tmpl w:val="13AA9D06"/>
+    <w:lvl w:ilvl="0">
+      <w:start w:val="1"/>
+      <w:numFmt w:val="bullet"/>
+      <w:lvlText w:val=""/>
+      <w:lvlJc w:val="left"/>
+      <w:pPr>
+        <w:tabs>
+          <w:tab w:val="num" w:pos="720"/>
+        </w:tabs>
+        <w:ind w:left="720" w:hanging="360"/>
+      </w:pPr>
+      <w:rPr>
+        <w:rFonts w:ascii="Symbol" w:hAnsi="Symbol" w:hint="default"/>
+        <w:sz w:val="20"/>
+      </w:rPr>
+    </w:lvl>
+    <w:lvl w:ilvl="1" w:tentative="1">
+      <w:start w:val="1"/>
+      <w:numFmt w:val="bullet"/>
+      <w:lvlText w:val=""/>
+      <w:lvlJc w:val="left"/>
+      <w:pPr>
+        <w:tabs>
+          <w:tab w:val="num" w:pos="1440"/>
+        </w:tabs>
+        <w:ind w:left="1440" w:hanging="360"/>
+      </w:pPr>
+      <w:rPr>
+        <w:rFonts w:ascii="Symbol" w:hAnsi="Symbol" w:hint="default"/>
+        <w:sz w:val="20"/>
+      </w:rPr>
+    </w:lvl>
+    <w:lvl w:ilvl="2" w:tentative="1">
+      <w:start w:val="1"/>
+      <w:numFmt w:val="bullet"/>
+      <w:lvlText w:val=""/>
+      <w:lvlJc w:val="left"/>
+      <w:pPr>
+        <w:tabs>
+          <w:tab w:val="num" w:pos="2160"/>
+        </w:tabs>
+        <w:ind w:left="2160" w:hanging="360"/>
+      </w:pPr>
+      <w:rPr>
+        <w:rFonts w:ascii="Symbol" w:hAnsi="Symbol" w:hint="default"/>
+        <w:sz w:val="20"/>
+      </w:rPr>
+    </w:lvl>
+    <w:lvl w:ilvl="3" w:tentative="1">
+      <w:start w:val="1"/>
+      <w:numFmt w:val="bullet"/>
+      <w:lvlText w:val=""/>
+      <w:lvlJc w:val="left"/>
+      <w:pPr>
+        <w:tabs>
+          <w:tab w:val="num" w:pos="2880"/>
+        </w:tabs>
+        <w:ind w:left="2880" w:hanging="360"/>
+      </w:pPr>
+      <w:rPr>
+        <w:rFonts w:ascii="Symbol" w:hAnsi="Symbol" w:hint="default"/>
+        <w:sz w:val="20"/>
+      </w:rPr>
+    </w:lvl>
+    <w:lvl w:ilvl="4" w:tentative="1">
+      <w:start w:val="1"/>
+      <w:numFmt w:val="bullet"/>
+      <w:lvlText w:val=""/>
+      <w:lvlJc w:val="left"/>
+      <w:pPr>
+        <w:tabs>
+          <w:tab w:val="num" w:pos="3600"/>
+        </w:tabs>
+        <w:ind w:left="3600" w:hanging="360"/>
+      </w:pPr>
+      <w:rPr>
+        <w:rFonts w:ascii="Symbol" w:hAnsi="Symbol" w:hint="default"/>
+        <w:sz w:val="20"/>
+      </w:rPr>
+    </w:lvl>
+    <w:lvl w:ilvl="5" w:tentative="1">
+      <w:start w:val="1"/>
+      <w:numFmt w:val="bullet"/>
+      <w:lvlText w:val=""/>
+      <w:lvlJc w:val="left"/>
+      <w:pPr>
+        <w:tabs>
+          <w:tab w:val="num" w:pos="4320"/>
+        </w:tabs>
+        <w:ind w:left="4320" w:hanging="360"/>
+      </w:pPr>
+      <w:rPr>
+        <w:rFonts w:ascii="Symbol" w:hAnsi="Symbol" w:hint="default"/>
+        <w:sz w:val="20"/>
+      </w:rPr>
+    </w:lvl>
+    <w:lvl w:ilvl="6" w:tentative="1">
+      <w:start w:val="1"/>
+      <w:numFmt w:val="bullet"/>
+      <w:lvlText w:val=""/>
+      <w:lvlJc w:val="left"/>
+      <w:pPr>
+        <w:tabs>
+          <w:tab w:val="num" w:pos="5040"/>
+        </w:tabs>
+        <w:ind w:left="5040" w:hanging="360"/>
+      </w:pPr>
+      <w:rPr>
+        <w:rFonts w:ascii="Symbol" w:hAnsi="Symbol" w:hint="default"/>
+        <w:sz w:val="20"/>
+      </w:rPr>
+    </w:lvl>
+    <w:lvl w:ilvl="7" w:tentative="1">
+      <w:start w:val="1"/>
+      <w:numFmt w:val="bullet"/>
+      <w:lvlText w:val=""/>
+      <w:lvlJc w:val="left"/>
+      <w:pPr>
+        <w:tabs>
+          <w:tab w:val="num" w:pos="5760"/>
+        </w:tabs>
+        <w:ind w:left="5760" w:hanging="360"/>
+      </w:pPr>
+      <w:rPr>
+        <w:rFonts w:ascii="Symbol" w:hAnsi="Symbol" w:hint="default"/>
+        <w:sz w:val="20"/>
+      </w:rPr>
+    </w:lvl>
+    <w:lvl w:ilvl="8" w:tentative="1">
+      <w:start w:val="1"/>
+      <w:numFmt w:val="bullet"/>
+      <w:lvlText w:val=""/>
+      <w:lvlJc w:val="left"/>
+      <w:pPr>
+        <w:tabs>
+          <w:tab w:val="num" w:pos="6480"/>
+        </w:tabs>
+        <w:ind w:left="6480" w:hanging="360"/>
+      </w:pPr>
+      <w:rPr>
+        <w:rFonts w:ascii="Symbol" w:hAnsi="Symbol" w:hint="default"/>
+        <w:sz w:val="20"/>
+      </w:rPr>
+    </w:lvl>
+  </w:abstractNum>
+  <w:abstractNum w:abstractNumId="9" w15:restartNumberingAfterBreak="0">
     <w:nsid w:val="23273566"/>
     <w:multiLevelType w:val="hybridMultilevel"/>
     <w:tmpl w:val="91E8F8F4"/>
@@ -16748,7 +19958,7 @@
       </w:rPr>
     </w:lvl>
   </w:abstractNum>
-  <w:abstractNum w:abstractNumId="9" w15:restartNumberingAfterBreak="0">
+  <w:abstractNum w:abstractNumId="10" w15:restartNumberingAfterBreak="0">
     <w:nsid w:val="263859CF"/>
     <w:multiLevelType w:val="multilevel"/>
     <w:tmpl w:val="4F2A6516"/>
@@ -16861,7 +20071,7 @@
       </w:pPr>
     </w:lvl>
   </w:abstractNum>
-  <w:abstractNum w:abstractNumId="10" w15:restartNumberingAfterBreak="0">
+  <w:abstractNum w:abstractNumId="11" w15:restartNumberingAfterBreak="0">
     <w:nsid w:val="313576FA"/>
     <w:multiLevelType w:val="hybridMultilevel"/>
     <w:tmpl w:val="3C9C750E"/>
@@ -16974,7 +20184,7 @@
       </w:rPr>
     </w:lvl>
   </w:abstractNum>
-  <w:abstractNum w:abstractNumId="11" w15:restartNumberingAfterBreak="0">
+  <w:abstractNum w:abstractNumId="12" w15:restartNumberingAfterBreak="0">
     <w:nsid w:val="33172B7D"/>
     <w:multiLevelType w:val="hybridMultilevel"/>
     <w:tmpl w:val="4BC6830E"/>
@@ -17060,7 +20270,7 @@
       </w:pPr>
     </w:lvl>
   </w:abstractNum>
-  <w:abstractNum w:abstractNumId="12" w15:restartNumberingAfterBreak="0">
+  <w:abstractNum w:abstractNumId="13" w15:restartNumberingAfterBreak="0">
     <w:nsid w:val="362912A9"/>
     <w:multiLevelType w:val="hybridMultilevel"/>
     <w:tmpl w:val="3C6EB632"/>
@@ -17173,7 +20383,7 @@
       </w:rPr>
     </w:lvl>
   </w:abstractNum>
-  <w:abstractNum w:abstractNumId="13" w15:restartNumberingAfterBreak="0">
+  <w:abstractNum w:abstractNumId="14" w15:restartNumberingAfterBreak="0">
     <w:nsid w:val="39064BCE"/>
     <w:multiLevelType w:val="multilevel"/>
     <w:tmpl w:val="CD582C3A"/>
@@ -17322,7 +20532,7 @@
       </w:rPr>
     </w:lvl>
   </w:abstractNum>
-  <w:abstractNum w:abstractNumId="14" w15:restartNumberingAfterBreak="0">
+  <w:abstractNum w:abstractNumId="15" w15:restartNumberingAfterBreak="0">
     <w:nsid w:val="3B0B55F8"/>
     <w:multiLevelType w:val="multilevel"/>
     <w:tmpl w:val="9CC607FE"/>
@@ -17435,7 +20645,7 @@
       </w:pPr>
     </w:lvl>
   </w:abstractNum>
-  <w:abstractNum w:abstractNumId="15" w15:restartNumberingAfterBreak="0">
+  <w:abstractNum w:abstractNumId="16" w15:restartNumberingAfterBreak="0">
     <w:nsid w:val="3C751D21"/>
     <w:multiLevelType w:val="multilevel"/>
     <w:tmpl w:val="14C650BC"/>
@@ -17548,7 +20758,7 @@
       </w:pPr>
     </w:lvl>
   </w:abstractNum>
-  <w:abstractNum w:abstractNumId="16" w15:restartNumberingAfterBreak="0">
+  <w:abstractNum w:abstractNumId="17" w15:restartNumberingAfterBreak="0">
     <w:nsid w:val="3CAB1D48"/>
     <w:multiLevelType w:val="hybridMultilevel"/>
     <w:tmpl w:val="79CC27C4"/>
@@ -17661,7 +20871,7 @@
       </w:rPr>
     </w:lvl>
   </w:abstractNum>
-  <w:abstractNum w:abstractNumId="17" w15:restartNumberingAfterBreak="0">
+  <w:abstractNum w:abstractNumId="18" w15:restartNumberingAfterBreak="0">
     <w:nsid w:val="416A4CD7"/>
     <w:multiLevelType w:val="hybridMultilevel"/>
     <w:tmpl w:val="197CF4DC"/>
@@ -17774,7 +20984,7 @@
       </w:rPr>
     </w:lvl>
   </w:abstractNum>
-  <w:abstractNum w:abstractNumId="18" w15:restartNumberingAfterBreak="0">
+  <w:abstractNum w:abstractNumId="19" w15:restartNumberingAfterBreak="0">
     <w:nsid w:val="44BB716B"/>
     <w:multiLevelType w:val="hybridMultilevel"/>
     <w:tmpl w:val="C368E7C8"/>
@@ -17887,7 +21097,7 @@
       </w:rPr>
     </w:lvl>
   </w:abstractNum>
-  <w:abstractNum w:abstractNumId="19" w15:restartNumberingAfterBreak="0">
+  <w:abstractNum w:abstractNumId="20" w15:restartNumberingAfterBreak="0">
     <w:nsid w:val="4510441F"/>
     <w:multiLevelType w:val="hybridMultilevel"/>
     <w:tmpl w:val="384ACE68"/>
@@ -18000,7 +21210,7 @@
       </w:rPr>
     </w:lvl>
   </w:abstractNum>
-  <w:abstractNum w:abstractNumId="20" w15:restartNumberingAfterBreak="0">
+  <w:abstractNum w:abstractNumId="21" w15:restartNumberingAfterBreak="0">
     <w:nsid w:val="49405DB1"/>
     <w:multiLevelType w:val="multilevel"/>
     <w:tmpl w:val="32B016D8"/>
@@ -18113,7 +21323,7 @@
       </w:pPr>
     </w:lvl>
   </w:abstractNum>
-  <w:abstractNum w:abstractNumId="21" w15:restartNumberingAfterBreak="0">
+  <w:abstractNum w:abstractNumId="22" w15:restartNumberingAfterBreak="0">
     <w:nsid w:val="4B3F6F50"/>
     <w:multiLevelType w:val="multilevel"/>
     <w:tmpl w:val="4A54EAA8"/>
@@ -18262,7 +21472,7 @@
       </w:rPr>
     </w:lvl>
   </w:abstractNum>
-  <w:abstractNum w:abstractNumId="22" w15:restartNumberingAfterBreak="0">
+  <w:abstractNum w:abstractNumId="23" w15:restartNumberingAfterBreak="0">
     <w:nsid w:val="4EAA22E8"/>
     <w:multiLevelType w:val="hybridMultilevel"/>
     <w:tmpl w:val="ABC40596"/>
@@ -18375,7 +21585,7 @@
       </w:rPr>
     </w:lvl>
   </w:abstractNum>
-  <w:abstractNum w:abstractNumId="23" w15:restartNumberingAfterBreak="0">
+  <w:abstractNum w:abstractNumId="24" w15:restartNumberingAfterBreak="0">
     <w:nsid w:val="55514073"/>
     <w:multiLevelType w:val="hybridMultilevel"/>
     <w:tmpl w:val="B0E00050"/>
@@ -18488,7 +21698,7 @@
       </w:rPr>
     </w:lvl>
   </w:abstractNum>
-  <w:abstractNum w:abstractNumId="24" w15:restartNumberingAfterBreak="0">
+  <w:abstractNum w:abstractNumId="25" w15:restartNumberingAfterBreak="0">
     <w:nsid w:val="59C9305B"/>
     <w:multiLevelType w:val="multilevel"/>
     <w:tmpl w:val="14C650BC"/>
@@ -18601,7 +21811,7 @@
       </w:pPr>
     </w:lvl>
   </w:abstractNum>
-  <w:abstractNum w:abstractNumId="25" w15:restartNumberingAfterBreak="0">
+  <w:abstractNum w:abstractNumId="26" w15:restartNumberingAfterBreak="0">
     <w:nsid w:val="606600DA"/>
     <w:multiLevelType w:val="hybridMultilevel"/>
     <w:tmpl w:val="94449CB4"/>
@@ -18714,7 +21924,7 @@
       </w:rPr>
     </w:lvl>
   </w:abstractNum>
-  <w:abstractNum w:abstractNumId="26" w15:restartNumberingAfterBreak="0">
+  <w:abstractNum w:abstractNumId="27" w15:restartNumberingAfterBreak="0">
     <w:nsid w:val="61E43420"/>
     <w:multiLevelType w:val="hybridMultilevel"/>
     <w:tmpl w:val="F1700230"/>
@@ -18827,7 +22037,7 @@
       </w:rPr>
     </w:lvl>
   </w:abstractNum>
-  <w:abstractNum w:abstractNumId="27" w15:restartNumberingAfterBreak="0">
+  <w:abstractNum w:abstractNumId="28" w15:restartNumberingAfterBreak="0">
     <w:nsid w:val="6328325A"/>
     <w:multiLevelType w:val="hybridMultilevel"/>
     <w:tmpl w:val="B73279B2"/>
@@ -18940,7 +22150,7 @@
       </w:rPr>
     </w:lvl>
   </w:abstractNum>
-  <w:abstractNum w:abstractNumId="28" w15:restartNumberingAfterBreak="0">
+  <w:abstractNum w:abstractNumId="29" w15:restartNumberingAfterBreak="0">
     <w:nsid w:val="64991BCE"/>
     <w:multiLevelType w:val="hybridMultilevel"/>
     <w:tmpl w:val="D74AB4E8"/>
@@ -19053,7 +22263,7 @@
       </w:rPr>
     </w:lvl>
   </w:abstractNum>
-  <w:abstractNum w:abstractNumId="29" w15:restartNumberingAfterBreak="0">
+  <w:abstractNum w:abstractNumId="30" w15:restartNumberingAfterBreak="0">
     <w:nsid w:val="660A6C5E"/>
     <w:multiLevelType w:val="hybridMultilevel"/>
     <w:tmpl w:val="64BC10EC"/>
@@ -19166,7 +22376,7 @@
       </w:rPr>
     </w:lvl>
   </w:abstractNum>
-  <w:abstractNum w:abstractNumId="30" w15:restartNumberingAfterBreak="0">
+  <w:abstractNum w:abstractNumId="31" w15:restartNumberingAfterBreak="0">
     <w:nsid w:val="6C55388E"/>
     <w:multiLevelType w:val="hybridMultilevel"/>
     <w:tmpl w:val="DCB236AC"/>
@@ -19279,7 +22489,7 @@
       </w:rPr>
     </w:lvl>
   </w:abstractNum>
-  <w:abstractNum w:abstractNumId="31" w15:restartNumberingAfterBreak="0">
+  <w:abstractNum w:abstractNumId="32" w15:restartNumberingAfterBreak="0">
     <w:nsid w:val="6C9435A4"/>
     <w:multiLevelType w:val="hybridMultilevel"/>
     <w:tmpl w:val="6D98E904"/>
@@ -19392,7 +22602,7 @@
       </w:rPr>
     </w:lvl>
   </w:abstractNum>
-  <w:abstractNum w:abstractNumId="32" w15:restartNumberingAfterBreak="0">
+  <w:abstractNum w:abstractNumId="33" w15:restartNumberingAfterBreak="0">
     <w:nsid w:val="71B7495B"/>
     <w:multiLevelType w:val="hybridMultilevel"/>
     <w:tmpl w:val="0D9A1996"/>
@@ -19504,7 +22714,156 @@
       </w:rPr>
     </w:lvl>
   </w:abstractNum>
-  <w:abstractNum w:abstractNumId="33" w15:restartNumberingAfterBreak="0">
+  <w:abstractNum w:abstractNumId="34" w15:restartNumberingAfterBreak="0">
+    <w:nsid w:val="79A05272"/>
+    <w:multiLevelType w:val="multilevel"/>
+    <w:tmpl w:val="5364A41C"/>
+    <w:lvl w:ilvl="0">
+      <w:start w:val="1"/>
+      <w:numFmt w:val="bullet"/>
+      <w:lvlText w:val=""/>
+      <w:lvlJc w:val="left"/>
+      <w:pPr>
+        <w:tabs>
+          <w:tab w:val="num" w:pos="720"/>
+        </w:tabs>
+        <w:ind w:left="720" w:hanging="360"/>
+      </w:pPr>
+      <w:rPr>
+        <w:rFonts w:ascii="Symbol" w:hAnsi="Symbol" w:hint="default"/>
+        <w:sz w:val="20"/>
+      </w:rPr>
+    </w:lvl>
+    <w:lvl w:ilvl="1" w:tentative="1">
+      <w:start w:val="1"/>
+      <w:numFmt w:val="bullet"/>
+      <w:lvlText w:val=""/>
+      <w:lvlJc w:val="left"/>
+      <w:pPr>
+        <w:tabs>
+          <w:tab w:val="num" w:pos="1440"/>
+        </w:tabs>
+        <w:ind w:left="1440" w:hanging="360"/>
+      </w:pPr>
+      <w:rPr>
+        <w:rFonts w:ascii="Symbol" w:hAnsi="Symbol" w:hint="default"/>
+        <w:sz w:val="20"/>
+      </w:rPr>
+    </w:lvl>
+    <w:lvl w:ilvl="2" w:tentative="1">
+      <w:start w:val="1"/>
+      <w:numFmt w:val="bullet"/>
+      <w:lvlText w:val=""/>
+      <w:lvlJc w:val="left"/>
+      <w:pPr>
+        <w:tabs>
+          <w:tab w:val="num" w:pos="2160"/>
+        </w:tabs>
+        <w:ind w:left="2160" w:hanging="360"/>
+      </w:pPr>
+      <w:rPr>
+        <w:rFonts w:ascii="Symbol" w:hAnsi="Symbol" w:hint="default"/>
+        <w:sz w:val="20"/>
+      </w:rPr>
+    </w:lvl>
+    <w:lvl w:ilvl="3" w:tentative="1">
+      <w:start w:val="1"/>
+      <w:numFmt w:val="bullet"/>
+      <w:lvlText w:val=""/>
+      <w:lvlJc w:val="left"/>
+      <w:pPr>
+        <w:tabs>
+          <w:tab w:val="num" w:pos="2880"/>
+        </w:tabs>
+        <w:ind w:left="2880" w:hanging="360"/>
+      </w:pPr>
+      <w:rPr>
+        <w:rFonts w:ascii="Symbol" w:hAnsi="Symbol" w:hint="default"/>
+        <w:sz w:val="20"/>
+      </w:rPr>
+    </w:lvl>
+    <w:lvl w:ilvl="4" w:tentative="1">
+      <w:start w:val="1"/>
+      <w:numFmt w:val="bullet"/>
+      <w:lvlText w:val=""/>
+      <w:lvlJc w:val="left"/>
+      <w:pPr>
+        <w:tabs>
+          <w:tab w:val="num" w:pos="3600"/>
+        </w:tabs>
+        <w:ind w:left="3600" w:hanging="360"/>
+      </w:pPr>
+      <w:rPr>
+        <w:rFonts w:ascii="Symbol" w:hAnsi="Symbol" w:hint="default"/>
+        <w:sz w:val="20"/>
+      </w:rPr>
+    </w:lvl>
+    <w:lvl w:ilvl="5" w:tentative="1">
+      <w:start w:val="1"/>
+      <w:numFmt w:val="bullet"/>
+      <w:lvlText w:val=""/>
+      <w:lvlJc w:val="left"/>
+      <w:pPr>
+        <w:tabs>
+          <w:tab w:val="num" w:pos="4320"/>
+        </w:tabs>
+        <w:ind w:left="4320" w:hanging="360"/>
+      </w:pPr>
+      <w:rPr>
+        <w:rFonts w:ascii="Symbol" w:hAnsi="Symbol" w:hint="default"/>
+        <w:sz w:val="20"/>
+      </w:rPr>
+    </w:lvl>
+    <w:lvl w:ilvl="6" w:tentative="1">
+      <w:start w:val="1"/>
+      <w:numFmt w:val="bullet"/>
+      <w:lvlText w:val=""/>
+      <w:lvlJc w:val="left"/>
+      <w:pPr>
+        <w:tabs>
+          <w:tab w:val="num" w:pos="5040"/>
+        </w:tabs>
+        <w:ind w:left="5040" w:hanging="360"/>
+      </w:pPr>
+      <w:rPr>
+        <w:rFonts w:ascii="Symbol" w:hAnsi="Symbol" w:hint="default"/>
+        <w:sz w:val="20"/>
+      </w:rPr>
+    </w:lvl>
+    <w:lvl w:ilvl="7" w:tentative="1">
+      <w:start w:val="1"/>
+      <w:numFmt w:val="bullet"/>
+      <w:lvlText w:val=""/>
+      <w:lvlJc w:val="left"/>
+      <w:pPr>
+        <w:tabs>
+          <w:tab w:val="num" w:pos="5760"/>
+        </w:tabs>
+        <w:ind w:left="5760" w:hanging="360"/>
+      </w:pPr>
+      <w:rPr>
+        <w:rFonts w:ascii="Symbol" w:hAnsi="Symbol" w:hint="default"/>
+        <w:sz w:val="20"/>
+      </w:rPr>
+    </w:lvl>
+    <w:lvl w:ilvl="8" w:tentative="1">
+      <w:start w:val="1"/>
+      <w:numFmt w:val="bullet"/>
+      <w:lvlText w:val=""/>
+      <w:lvlJc w:val="left"/>
+      <w:pPr>
+        <w:tabs>
+          <w:tab w:val="num" w:pos="6480"/>
+        </w:tabs>
+        <w:ind w:left="6480" w:hanging="360"/>
+      </w:pPr>
+      <w:rPr>
+        <w:rFonts w:ascii="Symbol" w:hAnsi="Symbol" w:hint="default"/>
+        <w:sz w:val="20"/>
+      </w:rPr>
+    </w:lvl>
+  </w:abstractNum>
+  <w:abstractNum w:abstractNumId="35" w15:restartNumberingAfterBreak="0">
     <w:nsid w:val="7C9C40F5"/>
     <w:multiLevelType w:val="hybridMultilevel"/>
     <w:tmpl w:val="6D3611AE"/>
@@ -19617,7 +22976,7 @@
       </w:rPr>
     </w:lvl>
   </w:abstractNum>
-  <w:abstractNum w:abstractNumId="34" w15:restartNumberingAfterBreak="0">
+  <w:abstractNum w:abstractNumId="36" w15:restartNumberingAfterBreak="0">
     <w:nsid w:val="7CA76851"/>
     <w:multiLevelType w:val="hybridMultilevel"/>
     <w:tmpl w:val="91D88236"/>
@@ -19703,7 +23062,7 @@
       </w:pPr>
     </w:lvl>
   </w:abstractNum>
-  <w:abstractNum w:abstractNumId="35" w15:restartNumberingAfterBreak="0">
+  <w:abstractNum w:abstractNumId="37" w15:restartNumberingAfterBreak="0">
     <w:nsid w:val="7CB04924"/>
     <w:multiLevelType w:val="hybridMultilevel"/>
     <w:tmpl w:val="3A88D36E"/>
@@ -19823,73 +23182,73 @@
     <w:abstractNumId w:val="0"/>
   </w:num>
   <w:num w:numId="3" w16cid:durableId="182210629">
+    <w:abstractNumId w:val="19"/>
+  </w:num>
+  <w:num w:numId="4" w16cid:durableId="1189946676">
+    <w:abstractNumId w:val="24"/>
+  </w:num>
+  <w:num w:numId="5" w16cid:durableId="1619215743">
+    <w:abstractNumId w:val="36"/>
+  </w:num>
+  <w:num w:numId="6" w16cid:durableId="1583948007">
+    <w:abstractNumId w:val="37"/>
+  </w:num>
+  <w:num w:numId="7" w16cid:durableId="26296437">
+    <w:abstractNumId w:val="11"/>
+  </w:num>
+  <w:num w:numId="8" w16cid:durableId="1363092756">
+    <w:abstractNumId w:val="26"/>
+  </w:num>
+  <w:num w:numId="9" w16cid:durableId="587275794">
+    <w:abstractNumId w:val="14"/>
+  </w:num>
+  <w:num w:numId="10" w16cid:durableId="575090428">
+    <w:abstractNumId w:val="27"/>
+  </w:num>
+  <w:num w:numId="11" w16cid:durableId="1121345638">
+    <w:abstractNumId w:val="10"/>
+  </w:num>
+  <w:num w:numId="12" w16cid:durableId="594824161">
+    <w:abstractNumId w:val="23"/>
+  </w:num>
+  <w:num w:numId="13" w16cid:durableId="1887259142">
     <w:abstractNumId w:val="18"/>
   </w:num>
-  <w:num w:numId="4" w16cid:durableId="1189946676">
-    <w:abstractNumId w:val="23"/>
-  </w:num>
-  <w:num w:numId="5" w16cid:durableId="1619215743">
-    <w:abstractNumId w:val="34"/>
-  </w:num>
-  <w:num w:numId="6" w16cid:durableId="1583948007">
-    <w:abstractNumId w:val="35"/>
-  </w:num>
-  <w:num w:numId="7" w16cid:durableId="26296437">
-    <w:abstractNumId w:val="10"/>
-  </w:num>
-  <w:num w:numId="8" w16cid:durableId="1363092756">
-    <w:abstractNumId w:val="25"/>
-  </w:num>
-  <w:num w:numId="9" w16cid:durableId="587275794">
-    <w:abstractNumId w:val="13"/>
-  </w:num>
-  <w:num w:numId="10" w16cid:durableId="575090428">
-    <w:abstractNumId w:val="26"/>
-  </w:num>
-  <w:num w:numId="11" w16cid:durableId="1121345638">
-    <w:abstractNumId w:val="9"/>
-  </w:num>
-  <w:num w:numId="12" w16cid:durableId="594824161">
-    <w:abstractNumId w:val="22"/>
-  </w:num>
-  <w:num w:numId="13" w16cid:durableId="1887259142">
-    <w:abstractNumId w:val="17"/>
-  </w:num>
   <w:num w:numId="14" w16cid:durableId="62067218">
-    <w:abstractNumId w:val="29"/>
+    <w:abstractNumId w:val="30"/>
   </w:num>
   <w:num w:numId="15" w16cid:durableId="1927612204">
-    <w:abstractNumId w:val="11"/>
+    <w:abstractNumId w:val="12"/>
   </w:num>
   <w:num w:numId="16" w16cid:durableId="1952735558">
     <w:abstractNumId w:val="5"/>
   </w:num>
   <w:num w:numId="17" w16cid:durableId="1750614302">
+    <w:abstractNumId w:val="17"/>
+  </w:num>
+  <w:num w:numId="18" w16cid:durableId="684942096">
+    <w:abstractNumId w:val="20"/>
+  </w:num>
+  <w:num w:numId="19" w16cid:durableId="1913540347">
+    <w:abstractNumId w:val="28"/>
+  </w:num>
+  <w:num w:numId="20" w16cid:durableId="1490752646">
+    <w:abstractNumId w:val="35"/>
+  </w:num>
+  <w:num w:numId="21" w16cid:durableId="740561114">
     <w:abstractNumId w:val="16"/>
   </w:num>
-  <w:num w:numId="18" w16cid:durableId="684942096">
-    <w:abstractNumId w:val="19"/>
-  </w:num>
-  <w:num w:numId="19" w16cid:durableId="1913540347">
-    <w:abstractNumId w:val="27"/>
-  </w:num>
-  <w:num w:numId="20" w16cid:durableId="1490752646">
-    <w:abstractNumId w:val="33"/>
-  </w:num>
-  <w:num w:numId="21" w16cid:durableId="740561114">
-    <w:abstractNumId w:val="15"/>
-  </w:num>
   <w:num w:numId="22" w16cid:durableId="1116412519">
-    <w:abstractNumId w:val="24"/>
+    <w:abstractNumId w:val="25"/>
   </w:num>
   <w:num w:numId="23" w16cid:durableId="324821239">
-    <w:abstractNumId w:val="12"/>
+    <w:abstractNumId w:val="13"/>
   </w:num>
   <w:num w:numId="24" w16cid:durableId="838890494">
-    <w:abstractNumId w:val="20"/>
+    <w:abstractNumId w:val="21"/>
   </w:num>
   <w:num w:numId="25" w16cid:durableId="1971668180">
-    <w:abstractNumId w:val="14"/>
+    <w:abstractNumId w:val="15"/>
   </w:num>
   <w:num w:numId="26" w16cid:durableId="406417039">
     <w:abstractNumId w:val="3"/>
@@ -19898,31 +23257,37 @@
     <w:abstractNumId w:val="2"/>
   </w:num>
   <w:num w:numId="28" w16cid:durableId="246382141">
-    <w:abstractNumId w:val="21"/>
+    <w:abstractNumId w:val="22"/>
   </w:num>
   <w:num w:numId="29" w16cid:durableId="1178035460">
     <w:abstractNumId w:val="7"/>
   </w:num>
   <w:num w:numId="30" w16cid:durableId="580528751">
-    <w:abstractNumId w:val="8"/>
+    <w:abstractNumId w:val="9"/>
   </w:num>
   <w:num w:numId="31" w16cid:durableId="1140030377">
-    <w:abstractNumId w:val="28"/>
+    <w:abstractNumId w:val="29"/>
   </w:num>
   <w:num w:numId="32" w16cid:durableId="641811343">
-    <w:abstractNumId w:val="32"/>
+    <w:abstractNumId w:val="33"/>
   </w:num>
   <w:num w:numId="33" w16cid:durableId="353045684">
     <w:abstractNumId w:val="4"/>
   </w:num>
   <w:num w:numId="34" w16cid:durableId="1686905125">
-    <w:abstractNumId w:val="30"/>
+    <w:abstractNumId w:val="31"/>
   </w:num>
   <w:num w:numId="35" w16cid:durableId="217595327">
-    <w:abstractNumId w:val="31"/>
+    <w:abstractNumId w:val="32"/>
   </w:num>
   <w:num w:numId="36" w16cid:durableId="1352999745">
     <w:abstractNumId w:val="6"/>
+  </w:num>
+  <w:num w:numId="37" w16cid:durableId="901404515">
+    <w:abstractNumId w:val="8"/>
+  </w:num>
+  <w:num w:numId="38" w16cid:durableId="723912112">
+    <w:abstractNumId w:val="34"/>
   </w:num>
   <w:numIdMacAtCleanup w:val="34"/>
 </w:numbering>

</xml_diff>